<commit_message>
Tarjetas de presentacion con logo
</commit_message>
<xml_diff>
--- a/ENTREGA/Marketing/Tarjetas de equipo/Tarjetas del equipo.docx
+++ b/ENTREGA/Marketing/Tarjetas de equipo/Tarjetas del equipo.docx
@@ -31,6 +31,89 @@
             <w:pPr>
               <w:spacing w:after="200"/>
             </w:pPr>
+            <w:r>
+              <w:rPr>
+                <w:noProof/>
+                <w:lang w:eastAsia="es-ES"/>
+              </w:rPr>
+              <w:drawing>
+                <wp:anchor distT="0" distB="0" distL="114300" distR="114300" simplePos="0" relativeHeight="251658240" behindDoc="1" locked="0" layoutInCell="1" allowOverlap="1">
+                  <wp:simplePos x="0" y="0"/>
+                  <wp:positionH relativeFrom="column">
+                    <wp:posOffset>206053</wp:posOffset>
+                  </wp:positionH>
+                  <wp:positionV relativeFrom="page">
+                    <wp:posOffset>175260</wp:posOffset>
+                  </wp:positionV>
+                  <wp:extent cx="1475740" cy="1391920"/>
+                  <wp:effectExtent l="0" t="0" r="0" b="0"/>
+                  <wp:wrapTight wrapText="bothSides">
+                    <wp:wrapPolygon edited="0">
+                      <wp:start x="279" y="0"/>
+                      <wp:lineTo x="0" y="296"/>
+                      <wp:lineTo x="0" y="20693"/>
+                      <wp:lineTo x="279" y="21285"/>
+                      <wp:lineTo x="20912" y="21285"/>
+                      <wp:lineTo x="21191" y="20693"/>
+                      <wp:lineTo x="21191" y="296"/>
+                      <wp:lineTo x="20912" y="0"/>
+                      <wp:lineTo x="279" y="0"/>
+                    </wp:wrapPolygon>
+                  </wp:wrapTight>
+                  <wp:docPr id="2" name="Imagen 2" descr="F:\Documentos\Ingenieria del Software\Desktop github\logrolling\Imágenes\Logo\Logrolling (logo).png"/>
+                  <wp:cNvGraphicFramePr>
+                    <a:graphicFrameLocks xmlns:a="http://schemas.openxmlformats.org/drawingml/2006/main" noChangeAspect="1"/>
+                  </wp:cNvGraphicFramePr>
+                  <a:graphic xmlns:a="http://schemas.openxmlformats.org/drawingml/2006/main">
+                    <a:graphicData uri="http://schemas.openxmlformats.org/drawingml/2006/picture">
+                      <pic:pic xmlns:pic="http://schemas.openxmlformats.org/drawingml/2006/picture">
+                        <pic:nvPicPr>
+                          <pic:cNvPr id="0" name="Picture 1" descr="F:\Documentos\Ingenieria del Software\Desktop github\logrolling\Imágenes\Logo\Logrolling (logo).png"/>
+                          <pic:cNvPicPr>
+                            <a:picLocks noChangeAspect="1" noChangeArrowheads="1"/>
+                          </pic:cNvPicPr>
+                        </pic:nvPicPr>
+                        <pic:blipFill>
+                          <a:blip r:embed="rId6" cstate="print">
+                            <a:extLst>
+                              <a:ext uri="{BEBA8EAE-BF5A-486C-A8C5-ECC9F3942E4B}">
+                                <a14:imgProps xmlns:a14="http://schemas.microsoft.com/office/drawing/2010/main">
+                                  <a14:imgLayer r:embed="rId7">
+                                    <a14:imgEffect>
+                                      <a14:colorTemperature colorTemp="11200"/>
+                                    </a14:imgEffect>
+                                  </a14:imgLayer>
+                                </a14:imgProps>
+                              </a:ext>
+                              <a:ext uri="{28A0092B-C50C-407E-A947-70E740481C1C}">
+                                <a14:useLocalDpi xmlns:a14="http://schemas.microsoft.com/office/drawing/2010/main" val="0"/>
+                              </a:ext>
+                            </a:extLst>
+                          </a:blip>
+                          <a:srcRect/>
+                          <a:stretch>
+                            <a:fillRect/>
+                          </a:stretch>
+                        </pic:blipFill>
+                        <pic:spPr bwMode="auto">
+                          <a:xfrm>
+                            <a:off x="0" y="0"/>
+                            <a:ext cx="1475740" cy="1391920"/>
+                          </a:xfrm>
+                          <a:prstGeom prst="rect">
+                            <a:avLst/>
+                          </a:prstGeom>
+                          <a:noFill/>
+                          <a:ln>
+                            <a:noFill/>
+                          </a:ln>
+                        </pic:spPr>
+                      </pic:pic>
+                    </a:graphicData>
+                  </a:graphic>
+                </wp:anchor>
+              </w:drawing>
+            </w:r>
           </w:p>
         </w:tc>
         <w:tc>
@@ -469,6 +552,89 @@
             <w:pPr>
               <w:spacing w:after="200"/>
             </w:pPr>
+            <w:r>
+              <w:rPr>
+                <w:noProof/>
+                <w:lang w:eastAsia="es-ES"/>
+              </w:rPr>
+              <w:drawing>
+                <wp:anchor distT="0" distB="0" distL="114300" distR="114300" simplePos="0" relativeHeight="251660288" behindDoc="1" locked="0" layoutInCell="1" allowOverlap="1" wp14:anchorId="1AF78DFD" wp14:editId="260EE35A">
+                  <wp:simplePos x="0" y="0"/>
+                  <wp:positionH relativeFrom="column">
+                    <wp:posOffset>211768</wp:posOffset>
+                  </wp:positionH>
+                  <wp:positionV relativeFrom="page">
+                    <wp:posOffset>177165</wp:posOffset>
+                  </wp:positionV>
+                  <wp:extent cx="1475740" cy="1391920"/>
+                  <wp:effectExtent l="0" t="0" r="0" b="0"/>
+                  <wp:wrapTight wrapText="bothSides">
+                    <wp:wrapPolygon edited="0">
+                      <wp:start x="279" y="0"/>
+                      <wp:lineTo x="0" y="296"/>
+                      <wp:lineTo x="0" y="20693"/>
+                      <wp:lineTo x="279" y="21285"/>
+                      <wp:lineTo x="20912" y="21285"/>
+                      <wp:lineTo x="21191" y="20693"/>
+                      <wp:lineTo x="21191" y="296"/>
+                      <wp:lineTo x="20912" y="0"/>
+                      <wp:lineTo x="279" y="0"/>
+                    </wp:wrapPolygon>
+                  </wp:wrapTight>
+                  <wp:docPr id="3" name="Imagen 3" descr="F:\Documentos\Ingenieria del Software\Desktop github\logrolling\Imágenes\Logo\Logrolling (logo).png"/>
+                  <wp:cNvGraphicFramePr>
+                    <a:graphicFrameLocks xmlns:a="http://schemas.openxmlformats.org/drawingml/2006/main" noChangeAspect="1"/>
+                  </wp:cNvGraphicFramePr>
+                  <a:graphic xmlns:a="http://schemas.openxmlformats.org/drawingml/2006/main">
+                    <a:graphicData uri="http://schemas.openxmlformats.org/drawingml/2006/picture">
+                      <pic:pic xmlns:pic="http://schemas.openxmlformats.org/drawingml/2006/picture">
+                        <pic:nvPicPr>
+                          <pic:cNvPr id="0" name="Picture 1" descr="F:\Documentos\Ingenieria del Software\Desktop github\logrolling\Imágenes\Logo\Logrolling (logo).png"/>
+                          <pic:cNvPicPr>
+                            <a:picLocks noChangeAspect="1" noChangeArrowheads="1"/>
+                          </pic:cNvPicPr>
+                        </pic:nvPicPr>
+                        <pic:blipFill>
+                          <a:blip r:embed="rId6" cstate="print">
+                            <a:extLst>
+                              <a:ext uri="{BEBA8EAE-BF5A-486C-A8C5-ECC9F3942E4B}">
+                                <a14:imgProps xmlns:a14="http://schemas.microsoft.com/office/drawing/2010/main">
+                                  <a14:imgLayer r:embed="rId7">
+                                    <a14:imgEffect>
+                                      <a14:colorTemperature colorTemp="11200"/>
+                                    </a14:imgEffect>
+                                  </a14:imgLayer>
+                                </a14:imgProps>
+                              </a:ext>
+                              <a:ext uri="{28A0092B-C50C-407E-A947-70E740481C1C}">
+                                <a14:useLocalDpi xmlns:a14="http://schemas.microsoft.com/office/drawing/2010/main" val="0"/>
+                              </a:ext>
+                            </a:extLst>
+                          </a:blip>
+                          <a:srcRect/>
+                          <a:stretch>
+                            <a:fillRect/>
+                          </a:stretch>
+                        </pic:blipFill>
+                        <pic:spPr bwMode="auto">
+                          <a:xfrm>
+                            <a:off x="0" y="0"/>
+                            <a:ext cx="1475740" cy="1391920"/>
+                          </a:xfrm>
+                          <a:prstGeom prst="rect">
+                            <a:avLst/>
+                          </a:prstGeom>
+                          <a:noFill/>
+                          <a:ln>
+                            <a:noFill/>
+                          </a:ln>
+                        </pic:spPr>
+                      </pic:pic>
+                    </a:graphicData>
+                  </a:graphic>
+                </wp:anchor>
+              </w:drawing>
+            </w:r>
           </w:p>
         </w:tc>
         <w:tc>
@@ -1030,6 +1196,89 @@
             <w:pPr>
               <w:spacing w:after="200"/>
             </w:pPr>
+            <w:r>
+              <w:rPr>
+                <w:noProof/>
+                <w:lang w:eastAsia="es-ES"/>
+              </w:rPr>
+              <w:drawing>
+                <wp:anchor distT="0" distB="0" distL="114300" distR="114300" simplePos="0" relativeHeight="251662336" behindDoc="1" locked="0" layoutInCell="1" allowOverlap="1" wp14:anchorId="1AF78DFD" wp14:editId="260EE35A">
+                  <wp:simplePos x="0" y="0"/>
+                  <wp:positionH relativeFrom="column">
+                    <wp:posOffset>212014</wp:posOffset>
+                  </wp:positionH>
+                  <wp:positionV relativeFrom="page">
+                    <wp:posOffset>191182</wp:posOffset>
+                  </wp:positionV>
+                  <wp:extent cx="1475740" cy="1391920"/>
+                  <wp:effectExtent l="0" t="0" r="0" b="0"/>
+                  <wp:wrapTight wrapText="bothSides">
+                    <wp:wrapPolygon edited="0">
+                      <wp:start x="279" y="0"/>
+                      <wp:lineTo x="0" y="296"/>
+                      <wp:lineTo x="0" y="20693"/>
+                      <wp:lineTo x="279" y="21285"/>
+                      <wp:lineTo x="20912" y="21285"/>
+                      <wp:lineTo x="21191" y="20693"/>
+                      <wp:lineTo x="21191" y="296"/>
+                      <wp:lineTo x="20912" y="0"/>
+                      <wp:lineTo x="279" y="0"/>
+                    </wp:wrapPolygon>
+                  </wp:wrapTight>
+                  <wp:docPr id="5" name="Imagen 5" descr="F:\Documentos\Ingenieria del Software\Desktop github\logrolling\Imágenes\Logo\Logrolling (logo).png"/>
+                  <wp:cNvGraphicFramePr>
+                    <a:graphicFrameLocks xmlns:a="http://schemas.openxmlformats.org/drawingml/2006/main" noChangeAspect="1"/>
+                  </wp:cNvGraphicFramePr>
+                  <a:graphic xmlns:a="http://schemas.openxmlformats.org/drawingml/2006/main">
+                    <a:graphicData uri="http://schemas.openxmlformats.org/drawingml/2006/picture">
+                      <pic:pic xmlns:pic="http://schemas.openxmlformats.org/drawingml/2006/picture">
+                        <pic:nvPicPr>
+                          <pic:cNvPr id="0" name="Picture 1" descr="F:\Documentos\Ingenieria del Software\Desktop github\logrolling\Imágenes\Logo\Logrolling (logo).png"/>
+                          <pic:cNvPicPr>
+                            <a:picLocks noChangeAspect="1" noChangeArrowheads="1"/>
+                          </pic:cNvPicPr>
+                        </pic:nvPicPr>
+                        <pic:blipFill>
+                          <a:blip r:embed="rId6" cstate="print">
+                            <a:extLst>
+                              <a:ext uri="{BEBA8EAE-BF5A-486C-A8C5-ECC9F3942E4B}">
+                                <a14:imgProps xmlns:a14="http://schemas.microsoft.com/office/drawing/2010/main">
+                                  <a14:imgLayer r:embed="rId7">
+                                    <a14:imgEffect>
+                                      <a14:colorTemperature colorTemp="11200"/>
+                                    </a14:imgEffect>
+                                  </a14:imgLayer>
+                                </a14:imgProps>
+                              </a:ext>
+                              <a:ext uri="{28A0092B-C50C-407E-A947-70E740481C1C}">
+                                <a14:useLocalDpi xmlns:a14="http://schemas.microsoft.com/office/drawing/2010/main" val="0"/>
+                              </a:ext>
+                            </a:extLst>
+                          </a:blip>
+                          <a:srcRect/>
+                          <a:stretch>
+                            <a:fillRect/>
+                          </a:stretch>
+                        </pic:blipFill>
+                        <pic:spPr bwMode="auto">
+                          <a:xfrm>
+                            <a:off x="0" y="0"/>
+                            <a:ext cx="1475740" cy="1391920"/>
+                          </a:xfrm>
+                          <a:prstGeom prst="rect">
+                            <a:avLst/>
+                          </a:prstGeom>
+                          <a:noFill/>
+                          <a:ln>
+                            <a:noFill/>
+                          </a:ln>
+                        </pic:spPr>
+                      </pic:pic>
+                    </a:graphicData>
+                  </a:graphic>
+                </wp:anchor>
+              </w:drawing>
+            </w:r>
           </w:p>
         </w:tc>
         <w:tc>
@@ -1264,7 +1513,13 @@
               <w:rPr>
                 <w:color w:val="auto"/>
               </w:rPr>
-              <w:t xml:space="preserve"> inglés</w:t>
+              <w:t xml:space="preserve"> I</w:t>
+            </w:r>
+            <w:r>
+              <w:rPr>
+                <w:color w:val="auto"/>
+              </w:rPr>
+              <w:t>nglés</w:t>
             </w:r>
             <w:r>
               <w:rPr>
@@ -1581,8 +1836,6 @@
           <w:tab w:val="left" w:pos="2543"/>
         </w:tabs>
       </w:pPr>
-      <w:bookmarkStart w:id="0" w:name="_GoBack"/>
-      <w:bookmarkEnd w:id="0"/>
     </w:p>
     <w:tbl>
       <w:tblPr>
@@ -1613,6 +1866,89 @@
             <w:pPr>
               <w:spacing w:after="200"/>
             </w:pPr>
+            <w:r>
+              <w:rPr>
+                <w:noProof/>
+                <w:lang w:eastAsia="es-ES"/>
+              </w:rPr>
+              <w:drawing>
+                <wp:anchor distT="0" distB="0" distL="114300" distR="114300" simplePos="0" relativeHeight="251664384" behindDoc="1" locked="0" layoutInCell="1" allowOverlap="1" wp14:anchorId="1AF78DFD" wp14:editId="260EE35A">
+                  <wp:simplePos x="0" y="0"/>
+                  <wp:positionH relativeFrom="column">
+                    <wp:posOffset>198366</wp:posOffset>
+                  </wp:positionH>
+                  <wp:positionV relativeFrom="page">
+                    <wp:posOffset>177535</wp:posOffset>
+                  </wp:positionV>
+                  <wp:extent cx="1475740" cy="1391920"/>
+                  <wp:effectExtent l="0" t="0" r="0" b="0"/>
+                  <wp:wrapTight wrapText="bothSides">
+                    <wp:wrapPolygon edited="0">
+                      <wp:start x="279" y="0"/>
+                      <wp:lineTo x="0" y="296"/>
+                      <wp:lineTo x="0" y="20693"/>
+                      <wp:lineTo x="279" y="21285"/>
+                      <wp:lineTo x="20912" y="21285"/>
+                      <wp:lineTo x="21191" y="20693"/>
+                      <wp:lineTo x="21191" y="296"/>
+                      <wp:lineTo x="20912" y="0"/>
+                      <wp:lineTo x="279" y="0"/>
+                    </wp:wrapPolygon>
+                  </wp:wrapTight>
+                  <wp:docPr id="6" name="Imagen 6" descr="F:\Documentos\Ingenieria del Software\Desktop github\logrolling\Imágenes\Logo\Logrolling (logo).png"/>
+                  <wp:cNvGraphicFramePr>
+                    <a:graphicFrameLocks xmlns:a="http://schemas.openxmlformats.org/drawingml/2006/main" noChangeAspect="1"/>
+                  </wp:cNvGraphicFramePr>
+                  <a:graphic xmlns:a="http://schemas.openxmlformats.org/drawingml/2006/main">
+                    <a:graphicData uri="http://schemas.openxmlformats.org/drawingml/2006/picture">
+                      <pic:pic xmlns:pic="http://schemas.openxmlformats.org/drawingml/2006/picture">
+                        <pic:nvPicPr>
+                          <pic:cNvPr id="0" name="Picture 1" descr="F:\Documentos\Ingenieria del Software\Desktop github\logrolling\Imágenes\Logo\Logrolling (logo).png"/>
+                          <pic:cNvPicPr>
+                            <a:picLocks noChangeAspect="1" noChangeArrowheads="1"/>
+                          </pic:cNvPicPr>
+                        </pic:nvPicPr>
+                        <pic:blipFill>
+                          <a:blip r:embed="rId6" cstate="print">
+                            <a:extLst>
+                              <a:ext uri="{BEBA8EAE-BF5A-486C-A8C5-ECC9F3942E4B}">
+                                <a14:imgProps xmlns:a14="http://schemas.microsoft.com/office/drawing/2010/main">
+                                  <a14:imgLayer r:embed="rId7">
+                                    <a14:imgEffect>
+                                      <a14:colorTemperature colorTemp="11200"/>
+                                    </a14:imgEffect>
+                                  </a14:imgLayer>
+                                </a14:imgProps>
+                              </a:ext>
+                              <a:ext uri="{28A0092B-C50C-407E-A947-70E740481C1C}">
+                                <a14:useLocalDpi xmlns:a14="http://schemas.microsoft.com/office/drawing/2010/main" val="0"/>
+                              </a:ext>
+                            </a:extLst>
+                          </a:blip>
+                          <a:srcRect/>
+                          <a:stretch>
+                            <a:fillRect/>
+                          </a:stretch>
+                        </pic:blipFill>
+                        <pic:spPr bwMode="auto">
+                          <a:xfrm>
+                            <a:off x="0" y="0"/>
+                            <a:ext cx="1475740" cy="1391920"/>
+                          </a:xfrm>
+                          <a:prstGeom prst="rect">
+                            <a:avLst/>
+                          </a:prstGeom>
+                          <a:noFill/>
+                          <a:ln>
+                            <a:noFill/>
+                          </a:ln>
+                        </pic:spPr>
+                      </pic:pic>
+                    </a:graphicData>
+                  </a:graphic>
+                </wp:anchor>
+              </w:drawing>
+            </w:r>
           </w:p>
         </w:tc>
         <w:tc>
@@ -2188,6 +2524,89 @@
             <w:pPr>
               <w:spacing w:after="200"/>
             </w:pPr>
+            <w:r>
+              <w:rPr>
+                <w:noProof/>
+                <w:lang w:eastAsia="es-ES"/>
+              </w:rPr>
+              <w:drawing>
+                <wp:anchor distT="0" distB="0" distL="114300" distR="114300" simplePos="0" relativeHeight="251666432" behindDoc="1" locked="0" layoutInCell="1" allowOverlap="1" wp14:anchorId="1AF78DFD" wp14:editId="260EE35A">
+                  <wp:simplePos x="0" y="0"/>
+                  <wp:positionH relativeFrom="column">
+                    <wp:posOffset>198366</wp:posOffset>
+                  </wp:positionH>
+                  <wp:positionV relativeFrom="page">
+                    <wp:posOffset>191183</wp:posOffset>
+                  </wp:positionV>
+                  <wp:extent cx="1475740" cy="1391920"/>
+                  <wp:effectExtent l="0" t="0" r="0" b="0"/>
+                  <wp:wrapTight wrapText="bothSides">
+                    <wp:wrapPolygon edited="0">
+                      <wp:start x="279" y="0"/>
+                      <wp:lineTo x="0" y="296"/>
+                      <wp:lineTo x="0" y="20693"/>
+                      <wp:lineTo x="279" y="21285"/>
+                      <wp:lineTo x="20912" y="21285"/>
+                      <wp:lineTo x="21191" y="20693"/>
+                      <wp:lineTo x="21191" y="296"/>
+                      <wp:lineTo x="20912" y="0"/>
+                      <wp:lineTo x="279" y="0"/>
+                    </wp:wrapPolygon>
+                  </wp:wrapTight>
+                  <wp:docPr id="7" name="Imagen 7" descr="F:\Documentos\Ingenieria del Software\Desktop github\logrolling\Imágenes\Logo\Logrolling (logo).png"/>
+                  <wp:cNvGraphicFramePr>
+                    <a:graphicFrameLocks xmlns:a="http://schemas.openxmlformats.org/drawingml/2006/main" noChangeAspect="1"/>
+                  </wp:cNvGraphicFramePr>
+                  <a:graphic xmlns:a="http://schemas.openxmlformats.org/drawingml/2006/main">
+                    <a:graphicData uri="http://schemas.openxmlformats.org/drawingml/2006/picture">
+                      <pic:pic xmlns:pic="http://schemas.openxmlformats.org/drawingml/2006/picture">
+                        <pic:nvPicPr>
+                          <pic:cNvPr id="0" name="Picture 1" descr="F:\Documentos\Ingenieria del Software\Desktop github\logrolling\Imágenes\Logo\Logrolling (logo).png"/>
+                          <pic:cNvPicPr>
+                            <a:picLocks noChangeAspect="1" noChangeArrowheads="1"/>
+                          </pic:cNvPicPr>
+                        </pic:nvPicPr>
+                        <pic:blipFill>
+                          <a:blip r:embed="rId6" cstate="print">
+                            <a:extLst>
+                              <a:ext uri="{BEBA8EAE-BF5A-486C-A8C5-ECC9F3942E4B}">
+                                <a14:imgProps xmlns:a14="http://schemas.microsoft.com/office/drawing/2010/main">
+                                  <a14:imgLayer r:embed="rId7">
+                                    <a14:imgEffect>
+                                      <a14:colorTemperature colorTemp="11200"/>
+                                    </a14:imgEffect>
+                                  </a14:imgLayer>
+                                </a14:imgProps>
+                              </a:ext>
+                              <a:ext uri="{28A0092B-C50C-407E-A947-70E740481C1C}">
+                                <a14:useLocalDpi xmlns:a14="http://schemas.microsoft.com/office/drawing/2010/main" val="0"/>
+                              </a:ext>
+                            </a:extLst>
+                          </a:blip>
+                          <a:srcRect/>
+                          <a:stretch>
+                            <a:fillRect/>
+                          </a:stretch>
+                        </pic:blipFill>
+                        <pic:spPr bwMode="auto">
+                          <a:xfrm>
+                            <a:off x="0" y="0"/>
+                            <a:ext cx="1475740" cy="1391920"/>
+                          </a:xfrm>
+                          <a:prstGeom prst="rect">
+                            <a:avLst/>
+                          </a:prstGeom>
+                          <a:noFill/>
+                          <a:ln>
+                            <a:noFill/>
+                          </a:ln>
+                        </pic:spPr>
+                      </pic:pic>
+                    </a:graphicData>
+                  </a:graphic>
+                </wp:anchor>
+              </w:drawing>
+            </w:r>
           </w:p>
         </w:tc>
         <w:tc>
@@ -2758,6 +3177,89 @@
             <w:pPr>
               <w:spacing w:after="200"/>
             </w:pPr>
+            <w:r>
+              <w:rPr>
+                <w:noProof/>
+                <w:lang w:eastAsia="es-ES"/>
+              </w:rPr>
+              <w:drawing>
+                <wp:anchor distT="0" distB="0" distL="114300" distR="114300" simplePos="0" relativeHeight="251668480" behindDoc="1" locked="0" layoutInCell="1" allowOverlap="1" wp14:anchorId="1AF78DFD" wp14:editId="260EE35A">
+                  <wp:simplePos x="0" y="0"/>
+                  <wp:positionH relativeFrom="column">
+                    <wp:posOffset>198367</wp:posOffset>
+                  </wp:positionH>
+                  <wp:positionV relativeFrom="page">
+                    <wp:posOffset>191182</wp:posOffset>
+                  </wp:positionV>
+                  <wp:extent cx="1475740" cy="1391920"/>
+                  <wp:effectExtent l="0" t="0" r="0" b="0"/>
+                  <wp:wrapTight wrapText="bothSides">
+                    <wp:wrapPolygon edited="0">
+                      <wp:start x="279" y="0"/>
+                      <wp:lineTo x="0" y="296"/>
+                      <wp:lineTo x="0" y="20693"/>
+                      <wp:lineTo x="279" y="21285"/>
+                      <wp:lineTo x="20912" y="21285"/>
+                      <wp:lineTo x="21191" y="20693"/>
+                      <wp:lineTo x="21191" y="296"/>
+                      <wp:lineTo x="20912" y="0"/>
+                      <wp:lineTo x="279" y="0"/>
+                    </wp:wrapPolygon>
+                  </wp:wrapTight>
+                  <wp:docPr id="8" name="Imagen 8" descr="F:\Documentos\Ingenieria del Software\Desktop github\logrolling\Imágenes\Logo\Logrolling (logo).png"/>
+                  <wp:cNvGraphicFramePr>
+                    <a:graphicFrameLocks xmlns:a="http://schemas.openxmlformats.org/drawingml/2006/main" noChangeAspect="1"/>
+                  </wp:cNvGraphicFramePr>
+                  <a:graphic xmlns:a="http://schemas.openxmlformats.org/drawingml/2006/main">
+                    <a:graphicData uri="http://schemas.openxmlformats.org/drawingml/2006/picture">
+                      <pic:pic xmlns:pic="http://schemas.openxmlformats.org/drawingml/2006/picture">
+                        <pic:nvPicPr>
+                          <pic:cNvPr id="0" name="Picture 1" descr="F:\Documentos\Ingenieria del Software\Desktop github\logrolling\Imágenes\Logo\Logrolling (logo).png"/>
+                          <pic:cNvPicPr>
+                            <a:picLocks noChangeAspect="1" noChangeArrowheads="1"/>
+                          </pic:cNvPicPr>
+                        </pic:nvPicPr>
+                        <pic:blipFill>
+                          <a:blip r:embed="rId6" cstate="print">
+                            <a:extLst>
+                              <a:ext uri="{BEBA8EAE-BF5A-486C-A8C5-ECC9F3942E4B}">
+                                <a14:imgProps xmlns:a14="http://schemas.microsoft.com/office/drawing/2010/main">
+                                  <a14:imgLayer r:embed="rId7">
+                                    <a14:imgEffect>
+                                      <a14:colorTemperature colorTemp="11200"/>
+                                    </a14:imgEffect>
+                                  </a14:imgLayer>
+                                </a14:imgProps>
+                              </a:ext>
+                              <a:ext uri="{28A0092B-C50C-407E-A947-70E740481C1C}">
+                                <a14:useLocalDpi xmlns:a14="http://schemas.microsoft.com/office/drawing/2010/main" val="0"/>
+                              </a:ext>
+                            </a:extLst>
+                          </a:blip>
+                          <a:srcRect/>
+                          <a:stretch>
+                            <a:fillRect/>
+                          </a:stretch>
+                        </pic:blipFill>
+                        <pic:spPr bwMode="auto">
+                          <a:xfrm>
+                            <a:off x="0" y="0"/>
+                            <a:ext cx="1475740" cy="1391920"/>
+                          </a:xfrm>
+                          <a:prstGeom prst="rect">
+                            <a:avLst/>
+                          </a:prstGeom>
+                          <a:noFill/>
+                          <a:ln>
+                            <a:noFill/>
+                          </a:ln>
+                        </pic:spPr>
+                      </pic:pic>
+                    </a:graphicData>
+                  </a:graphic>
+                </wp:anchor>
+              </w:drawing>
+            </w:r>
           </w:p>
         </w:tc>
         <w:tc>
@@ -3323,6 +3825,89 @@
             <w:pPr>
               <w:spacing w:after="200"/>
             </w:pPr>
+            <w:r>
+              <w:rPr>
+                <w:noProof/>
+                <w:lang w:eastAsia="es-ES"/>
+              </w:rPr>
+              <w:drawing>
+                <wp:anchor distT="0" distB="0" distL="114300" distR="114300" simplePos="0" relativeHeight="251670528" behindDoc="1" locked="0" layoutInCell="1" allowOverlap="1" wp14:anchorId="1AF78DFD" wp14:editId="260EE35A">
+                  <wp:simplePos x="0" y="0"/>
+                  <wp:positionH relativeFrom="column">
+                    <wp:posOffset>212014</wp:posOffset>
+                  </wp:positionH>
+                  <wp:positionV relativeFrom="page">
+                    <wp:posOffset>191182</wp:posOffset>
+                  </wp:positionV>
+                  <wp:extent cx="1475740" cy="1391920"/>
+                  <wp:effectExtent l="0" t="0" r="0" b="0"/>
+                  <wp:wrapTight wrapText="bothSides">
+                    <wp:wrapPolygon edited="0">
+                      <wp:start x="279" y="0"/>
+                      <wp:lineTo x="0" y="296"/>
+                      <wp:lineTo x="0" y="20693"/>
+                      <wp:lineTo x="279" y="21285"/>
+                      <wp:lineTo x="20912" y="21285"/>
+                      <wp:lineTo x="21191" y="20693"/>
+                      <wp:lineTo x="21191" y="296"/>
+                      <wp:lineTo x="20912" y="0"/>
+                      <wp:lineTo x="279" y="0"/>
+                    </wp:wrapPolygon>
+                  </wp:wrapTight>
+                  <wp:docPr id="9" name="Imagen 9" descr="F:\Documentos\Ingenieria del Software\Desktop github\logrolling\Imágenes\Logo\Logrolling (logo).png"/>
+                  <wp:cNvGraphicFramePr>
+                    <a:graphicFrameLocks xmlns:a="http://schemas.openxmlformats.org/drawingml/2006/main" noChangeAspect="1"/>
+                  </wp:cNvGraphicFramePr>
+                  <a:graphic xmlns:a="http://schemas.openxmlformats.org/drawingml/2006/main">
+                    <a:graphicData uri="http://schemas.openxmlformats.org/drawingml/2006/picture">
+                      <pic:pic xmlns:pic="http://schemas.openxmlformats.org/drawingml/2006/picture">
+                        <pic:nvPicPr>
+                          <pic:cNvPr id="0" name="Picture 1" descr="F:\Documentos\Ingenieria del Software\Desktop github\logrolling\Imágenes\Logo\Logrolling (logo).png"/>
+                          <pic:cNvPicPr>
+                            <a:picLocks noChangeAspect="1" noChangeArrowheads="1"/>
+                          </pic:cNvPicPr>
+                        </pic:nvPicPr>
+                        <pic:blipFill>
+                          <a:blip r:embed="rId6" cstate="print">
+                            <a:extLst>
+                              <a:ext uri="{BEBA8EAE-BF5A-486C-A8C5-ECC9F3942E4B}">
+                                <a14:imgProps xmlns:a14="http://schemas.microsoft.com/office/drawing/2010/main">
+                                  <a14:imgLayer r:embed="rId7">
+                                    <a14:imgEffect>
+                                      <a14:colorTemperature colorTemp="11200"/>
+                                    </a14:imgEffect>
+                                  </a14:imgLayer>
+                                </a14:imgProps>
+                              </a:ext>
+                              <a:ext uri="{28A0092B-C50C-407E-A947-70E740481C1C}">
+                                <a14:useLocalDpi xmlns:a14="http://schemas.microsoft.com/office/drawing/2010/main" val="0"/>
+                              </a:ext>
+                            </a:extLst>
+                          </a:blip>
+                          <a:srcRect/>
+                          <a:stretch>
+                            <a:fillRect/>
+                          </a:stretch>
+                        </pic:blipFill>
+                        <pic:spPr bwMode="auto">
+                          <a:xfrm>
+                            <a:off x="0" y="0"/>
+                            <a:ext cx="1475740" cy="1391920"/>
+                          </a:xfrm>
+                          <a:prstGeom prst="rect">
+                            <a:avLst/>
+                          </a:prstGeom>
+                          <a:noFill/>
+                          <a:ln>
+                            <a:noFill/>
+                          </a:ln>
+                        </pic:spPr>
+                      </pic:pic>
+                    </a:graphicData>
+                  </a:graphic>
+                </wp:anchor>
+              </w:drawing>
+            </w:r>
           </w:p>
         </w:tc>
         <w:tc>
@@ -3355,6 +3940,7 @@
           <w:p>
             <w:pPr>
               <w:spacing w:after="200"/>
+              <w:jc w:val="center"/>
               <w:cnfStyle w:val="100000000000" w:firstRow="1" w:lastRow="0" w:firstColumn="0" w:lastColumn="0" w:oddVBand="0" w:evenVBand="0" w:oddHBand="0" w:evenHBand="0" w:firstRowFirstColumn="0" w:firstRowLastColumn="0" w:lastRowFirstColumn="0" w:lastRowLastColumn="0"/>
             </w:pPr>
             <w:r>
@@ -3801,6 +4387,8 @@
           <w:tab w:val="left" w:pos="2543"/>
         </w:tabs>
       </w:pPr>
+      <w:bookmarkStart w:id="0" w:name="_GoBack"/>
+      <w:bookmarkEnd w:id="0"/>
     </w:p>
     <w:p>
       <w:pPr>
@@ -3922,6 +4510,89 @@
             <w:pPr>
               <w:spacing w:after="200"/>
             </w:pPr>
+            <w:r>
+              <w:rPr>
+                <w:noProof/>
+                <w:lang w:eastAsia="es-ES"/>
+              </w:rPr>
+              <w:drawing>
+                <wp:anchor distT="0" distB="0" distL="114300" distR="114300" simplePos="0" relativeHeight="251672576" behindDoc="1" locked="0" layoutInCell="1" allowOverlap="1" wp14:anchorId="1AF78DFD" wp14:editId="260EE35A">
+                  <wp:simplePos x="0" y="0"/>
+                  <wp:positionH relativeFrom="column">
+                    <wp:posOffset>198366</wp:posOffset>
+                  </wp:positionH>
+                  <wp:positionV relativeFrom="page">
+                    <wp:posOffset>191183</wp:posOffset>
+                  </wp:positionV>
+                  <wp:extent cx="1475740" cy="1391920"/>
+                  <wp:effectExtent l="0" t="0" r="0" b="0"/>
+                  <wp:wrapTight wrapText="bothSides">
+                    <wp:wrapPolygon edited="0">
+                      <wp:start x="279" y="0"/>
+                      <wp:lineTo x="0" y="296"/>
+                      <wp:lineTo x="0" y="20693"/>
+                      <wp:lineTo x="279" y="21285"/>
+                      <wp:lineTo x="20912" y="21285"/>
+                      <wp:lineTo x="21191" y="20693"/>
+                      <wp:lineTo x="21191" y="296"/>
+                      <wp:lineTo x="20912" y="0"/>
+                      <wp:lineTo x="279" y="0"/>
+                    </wp:wrapPolygon>
+                  </wp:wrapTight>
+                  <wp:docPr id="10" name="Imagen 10" descr="F:\Documentos\Ingenieria del Software\Desktop github\logrolling\Imágenes\Logo\Logrolling (logo).png"/>
+                  <wp:cNvGraphicFramePr>
+                    <a:graphicFrameLocks xmlns:a="http://schemas.openxmlformats.org/drawingml/2006/main" noChangeAspect="1"/>
+                  </wp:cNvGraphicFramePr>
+                  <a:graphic xmlns:a="http://schemas.openxmlformats.org/drawingml/2006/main">
+                    <a:graphicData uri="http://schemas.openxmlformats.org/drawingml/2006/picture">
+                      <pic:pic xmlns:pic="http://schemas.openxmlformats.org/drawingml/2006/picture">
+                        <pic:nvPicPr>
+                          <pic:cNvPr id="0" name="Picture 1" descr="F:\Documentos\Ingenieria del Software\Desktop github\logrolling\Imágenes\Logo\Logrolling (logo).png"/>
+                          <pic:cNvPicPr>
+                            <a:picLocks noChangeAspect="1" noChangeArrowheads="1"/>
+                          </pic:cNvPicPr>
+                        </pic:nvPicPr>
+                        <pic:blipFill>
+                          <a:blip r:embed="rId6" cstate="print">
+                            <a:extLst>
+                              <a:ext uri="{BEBA8EAE-BF5A-486C-A8C5-ECC9F3942E4B}">
+                                <a14:imgProps xmlns:a14="http://schemas.microsoft.com/office/drawing/2010/main">
+                                  <a14:imgLayer r:embed="rId7">
+                                    <a14:imgEffect>
+                                      <a14:colorTemperature colorTemp="11200"/>
+                                    </a14:imgEffect>
+                                  </a14:imgLayer>
+                                </a14:imgProps>
+                              </a:ext>
+                              <a:ext uri="{28A0092B-C50C-407E-A947-70E740481C1C}">
+                                <a14:useLocalDpi xmlns:a14="http://schemas.microsoft.com/office/drawing/2010/main" val="0"/>
+                              </a:ext>
+                            </a:extLst>
+                          </a:blip>
+                          <a:srcRect/>
+                          <a:stretch>
+                            <a:fillRect/>
+                          </a:stretch>
+                        </pic:blipFill>
+                        <pic:spPr bwMode="auto">
+                          <a:xfrm>
+                            <a:off x="0" y="0"/>
+                            <a:ext cx="1475740" cy="1391920"/>
+                          </a:xfrm>
+                          <a:prstGeom prst="rect">
+                            <a:avLst/>
+                          </a:prstGeom>
+                          <a:noFill/>
+                          <a:ln>
+                            <a:noFill/>
+                          </a:ln>
+                        </pic:spPr>
+                      </pic:pic>
+                    </a:graphicData>
+                  </a:graphic>
+                </wp:anchor>
+              </w:drawing>
+            </w:r>
           </w:p>
         </w:tc>
         <w:tc>
@@ -4283,15 +4954,14 @@
       </w:pPr>
     </w:p>
     <w:sectPr>
-      <w:headerReference w:type="default" r:id="rId6"/>
-      <w:footerReference w:type="default" r:id="rId7"/>
-      <w:headerReference w:type="first" r:id="rId8"/>
-      <w:footerReference w:type="first" r:id="rId9"/>
+      <w:headerReference w:type="default" r:id="rId8"/>
+      <w:footerReference w:type="default" r:id="rId9"/>
+      <w:headerReference w:type="first" r:id="rId10"/>
+      <w:footerReference w:type="first" r:id="rId11"/>
       <w:pgSz w:w="12240" w:h="15840"/>
       <w:pgMar w:top="720" w:right="1152" w:bottom="720" w:left="1152" w:header="0" w:footer="0" w:gutter="0"/>
       <w:pgNumType w:start="1"/>
       <w:cols w:space="720"/>
-      <w:titlePg/>
       <w:docGrid w:linePitch="381"/>
     </w:sectPr>
   </w:body>
@@ -4358,7 +5028,7 @@
             <w:pStyle w:val="Piedepgina"/>
           </w:pPr>
           <w:r>
-            <w:t>www.companywebsite.com</w:t>
+            <w:t>LOGROLLING</w:t>
           </w:r>
         </w:p>
       </w:tc>
@@ -4551,7 +5221,7 @@
                                     <w:b/>
                                     <w:noProof/>
                                   </w:rPr>
-                                  <w:t>8</w:t>
+                                  <w:t>4</w:t>
                                 </w:r>
                                 <w:r>
                                   <w:rPr>
@@ -4609,7 +5279,7 @@
                               <w:b/>
                               <w:noProof/>
                             </w:rPr>
-                            <w:t>8</w:t>
+                            <w:t>4</w:t>
                           </w:r>
                           <w:r>
                             <w:rPr>
@@ -5801,7 +6471,9 @@
     <w:rsid w:val="00362B06"/>
     <w:rsid w:val="00374A2B"/>
     <w:rsid w:val="00510D9E"/>
+    <w:rsid w:val="00AD7C13"/>
     <w:rsid w:val="00C66788"/>
+    <w:rsid w:val="00D845E4"/>
     <w:rsid w:val="00E35221"/>
     <w:rsid w:val="00FF79BD"/>
   </w:rsids>

</xml_diff>

<commit_message>
Revert "Merge branch 'master' of https://github.com/palmenros/logrolling"
This reverts commit a9585adebbaccdb8196bfacbd03b9b1914abeb4c, reversing
changes made to 4da0a939ce1957312cbe625e3dc993ad1146d92c.
</commit_message>
<xml_diff>
--- a/ENTREGA/Marketing/Tarjetas de equipo/Tarjetas del equipo.docx
+++ b/ENTREGA/Marketing/Tarjetas de equipo/Tarjetas del equipo.docx
@@ -31,89 +31,6 @@
             <w:pPr>
               <w:spacing w:after="200"/>
             </w:pPr>
-            <w:r>
-              <w:rPr>
-                <w:noProof/>
-                <w:lang w:eastAsia="es-ES"/>
-              </w:rPr>
-              <w:drawing>
-                <wp:anchor distT="0" distB="0" distL="114300" distR="114300" simplePos="0" relativeHeight="251658240" behindDoc="1" locked="0" layoutInCell="1" allowOverlap="1">
-                  <wp:simplePos x="0" y="0"/>
-                  <wp:positionH relativeFrom="column">
-                    <wp:posOffset>206053</wp:posOffset>
-                  </wp:positionH>
-                  <wp:positionV relativeFrom="page">
-                    <wp:posOffset>175260</wp:posOffset>
-                  </wp:positionV>
-                  <wp:extent cx="1475740" cy="1391920"/>
-                  <wp:effectExtent l="0" t="0" r="0" b="0"/>
-                  <wp:wrapTight wrapText="bothSides">
-                    <wp:wrapPolygon edited="0">
-                      <wp:start x="279" y="0"/>
-                      <wp:lineTo x="0" y="296"/>
-                      <wp:lineTo x="0" y="20693"/>
-                      <wp:lineTo x="279" y="21285"/>
-                      <wp:lineTo x="20912" y="21285"/>
-                      <wp:lineTo x="21191" y="20693"/>
-                      <wp:lineTo x="21191" y="296"/>
-                      <wp:lineTo x="20912" y="0"/>
-                      <wp:lineTo x="279" y="0"/>
-                    </wp:wrapPolygon>
-                  </wp:wrapTight>
-                  <wp:docPr id="2" name="Imagen 2" descr="F:\Documentos\Ingenieria del Software\Desktop github\logrolling\Imágenes\Logo\Logrolling (logo).png"/>
-                  <wp:cNvGraphicFramePr>
-                    <a:graphicFrameLocks xmlns:a="http://schemas.openxmlformats.org/drawingml/2006/main" noChangeAspect="1"/>
-                  </wp:cNvGraphicFramePr>
-                  <a:graphic xmlns:a="http://schemas.openxmlformats.org/drawingml/2006/main">
-                    <a:graphicData uri="http://schemas.openxmlformats.org/drawingml/2006/picture">
-                      <pic:pic xmlns:pic="http://schemas.openxmlformats.org/drawingml/2006/picture">
-                        <pic:nvPicPr>
-                          <pic:cNvPr id="0" name="Picture 1" descr="F:\Documentos\Ingenieria del Software\Desktop github\logrolling\Imágenes\Logo\Logrolling (logo).png"/>
-                          <pic:cNvPicPr>
-                            <a:picLocks noChangeAspect="1" noChangeArrowheads="1"/>
-                          </pic:cNvPicPr>
-                        </pic:nvPicPr>
-                        <pic:blipFill>
-                          <a:blip r:embed="rId6" cstate="print">
-                            <a:extLst>
-                              <a:ext uri="{BEBA8EAE-BF5A-486C-A8C5-ECC9F3942E4B}">
-                                <a14:imgProps xmlns:a14="http://schemas.microsoft.com/office/drawing/2010/main">
-                                  <a14:imgLayer r:embed="rId7">
-                                    <a14:imgEffect>
-                                      <a14:colorTemperature colorTemp="11200"/>
-                                    </a14:imgEffect>
-                                  </a14:imgLayer>
-                                </a14:imgProps>
-                              </a:ext>
-                              <a:ext uri="{28A0092B-C50C-407E-A947-70E740481C1C}">
-                                <a14:useLocalDpi xmlns:a14="http://schemas.microsoft.com/office/drawing/2010/main" val="0"/>
-                              </a:ext>
-                            </a:extLst>
-                          </a:blip>
-                          <a:srcRect/>
-                          <a:stretch>
-                            <a:fillRect/>
-                          </a:stretch>
-                        </pic:blipFill>
-                        <pic:spPr bwMode="auto">
-                          <a:xfrm>
-                            <a:off x="0" y="0"/>
-                            <a:ext cx="1475740" cy="1391920"/>
-                          </a:xfrm>
-                          <a:prstGeom prst="rect">
-                            <a:avLst/>
-                          </a:prstGeom>
-                          <a:noFill/>
-                          <a:ln>
-                            <a:noFill/>
-                          </a:ln>
-                        </pic:spPr>
-                      </pic:pic>
-                    </a:graphicData>
-                  </a:graphic>
-                </wp:anchor>
-              </w:drawing>
-            </w:r>
           </w:p>
         </w:tc>
         <w:tc>
@@ -552,89 +469,6 @@
             <w:pPr>
               <w:spacing w:after="200"/>
             </w:pPr>
-            <w:r>
-              <w:rPr>
-                <w:noProof/>
-                <w:lang w:eastAsia="es-ES"/>
-              </w:rPr>
-              <w:drawing>
-                <wp:anchor distT="0" distB="0" distL="114300" distR="114300" simplePos="0" relativeHeight="251660288" behindDoc="1" locked="0" layoutInCell="1" allowOverlap="1" wp14:anchorId="1AF78DFD" wp14:editId="260EE35A">
-                  <wp:simplePos x="0" y="0"/>
-                  <wp:positionH relativeFrom="column">
-                    <wp:posOffset>211768</wp:posOffset>
-                  </wp:positionH>
-                  <wp:positionV relativeFrom="page">
-                    <wp:posOffset>177165</wp:posOffset>
-                  </wp:positionV>
-                  <wp:extent cx="1475740" cy="1391920"/>
-                  <wp:effectExtent l="0" t="0" r="0" b="0"/>
-                  <wp:wrapTight wrapText="bothSides">
-                    <wp:wrapPolygon edited="0">
-                      <wp:start x="279" y="0"/>
-                      <wp:lineTo x="0" y="296"/>
-                      <wp:lineTo x="0" y="20693"/>
-                      <wp:lineTo x="279" y="21285"/>
-                      <wp:lineTo x="20912" y="21285"/>
-                      <wp:lineTo x="21191" y="20693"/>
-                      <wp:lineTo x="21191" y="296"/>
-                      <wp:lineTo x="20912" y="0"/>
-                      <wp:lineTo x="279" y="0"/>
-                    </wp:wrapPolygon>
-                  </wp:wrapTight>
-                  <wp:docPr id="3" name="Imagen 3" descr="F:\Documentos\Ingenieria del Software\Desktop github\logrolling\Imágenes\Logo\Logrolling (logo).png"/>
-                  <wp:cNvGraphicFramePr>
-                    <a:graphicFrameLocks xmlns:a="http://schemas.openxmlformats.org/drawingml/2006/main" noChangeAspect="1"/>
-                  </wp:cNvGraphicFramePr>
-                  <a:graphic xmlns:a="http://schemas.openxmlformats.org/drawingml/2006/main">
-                    <a:graphicData uri="http://schemas.openxmlformats.org/drawingml/2006/picture">
-                      <pic:pic xmlns:pic="http://schemas.openxmlformats.org/drawingml/2006/picture">
-                        <pic:nvPicPr>
-                          <pic:cNvPr id="0" name="Picture 1" descr="F:\Documentos\Ingenieria del Software\Desktop github\logrolling\Imágenes\Logo\Logrolling (logo).png"/>
-                          <pic:cNvPicPr>
-                            <a:picLocks noChangeAspect="1" noChangeArrowheads="1"/>
-                          </pic:cNvPicPr>
-                        </pic:nvPicPr>
-                        <pic:blipFill>
-                          <a:blip r:embed="rId6" cstate="print">
-                            <a:extLst>
-                              <a:ext uri="{BEBA8EAE-BF5A-486C-A8C5-ECC9F3942E4B}">
-                                <a14:imgProps xmlns:a14="http://schemas.microsoft.com/office/drawing/2010/main">
-                                  <a14:imgLayer r:embed="rId7">
-                                    <a14:imgEffect>
-                                      <a14:colorTemperature colorTemp="11200"/>
-                                    </a14:imgEffect>
-                                  </a14:imgLayer>
-                                </a14:imgProps>
-                              </a:ext>
-                              <a:ext uri="{28A0092B-C50C-407E-A947-70E740481C1C}">
-                                <a14:useLocalDpi xmlns:a14="http://schemas.microsoft.com/office/drawing/2010/main" val="0"/>
-                              </a:ext>
-                            </a:extLst>
-                          </a:blip>
-                          <a:srcRect/>
-                          <a:stretch>
-                            <a:fillRect/>
-                          </a:stretch>
-                        </pic:blipFill>
-                        <pic:spPr bwMode="auto">
-                          <a:xfrm>
-                            <a:off x="0" y="0"/>
-                            <a:ext cx="1475740" cy="1391920"/>
-                          </a:xfrm>
-                          <a:prstGeom prst="rect">
-                            <a:avLst/>
-                          </a:prstGeom>
-                          <a:noFill/>
-                          <a:ln>
-                            <a:noFill/>
-                          </a:ln>
-                        </pic:spPr>
-                      </pic:pic>
-                    </a:graphicData>
-                  </a:graphic>
-                </wp:anchor>
-              </w:drawing>
-            </w:r>
           </w:p>
         </w:tc>
         <w:tc>
@@ -1196,89 +1030,6 @@
             <w:pPr>
               <w:spacing w:after="200"/>
             </w:pPr>
-            <w:r>
-              <w:rPr>
-                <w:noProof/>
-                <w:lang w:eastAsia="es-ES"/>
-              </w:rPr>
-              <w:drawing>
-                <wp:anchor distT="0" distB="0" distL="114300" distR="114300" simplePos="0" relativeHeight="251662336" behindDoc="1" locked="0" layoutInCell="1" allowOverlap="1" wp14:anchorId="1AF78DFD" wp14:editId="260EE35A">
-                  <wp:simplePos x="0" y="0"/>
-                  <wp:positionH relativeFrom="column">
-                    <wp:posOffset>212014</wp:posOffset>
-                  </wp:positionH>
-                  <wp:positionV relativeFrom="page">
-                    <wp:posOffset>191182</wp:posOffset>
-                  </wp:positionV>
-                  <wp:extent cx="1475740" cy="1391920"/>
-                  <wp:effectExtent l="0" t="0" r="0" b="0"/>
-                  <wp:wrapTight wrapText="bothSides">
-                    <wp:wrapPolygon edited="0">
-                      <wp:start x="279" y="0"/>
-                      <wp:lineTo x="0" y="296"/>
-                      <wp:lineTo x="0" y="20693"/>
-                      <wp:lineTo x="279" y="21285"/>
-                      <wp:lineTo x="20912" y="21285"/>
-                      <wp:lineTo x="21191" y="20693"/>
-                      <wp:lineTo x="21191" y="296"/>
-                      <wp:lineTo x="20912" y="0"/>
-                      <wp:lineTo x="279" y="0"/>
-                    </wp:wrapPolygon>
-                  </wp:wrapTight>
-                  <wp:docPr id="5" name="Imagen 5" descr="F:\Documentos\Ingenieria del Software\Desktop github\logrolling\Imágenes\Logo\Logrolling (logo).png"/>
-                  <wp:cNvGraphicFramePr>
-                    <a:graphicFrameLocks xmlns:a="http://schemas.openxmlformats.org/drawingml/2006/main" noChangeAspect="1"/>
-                  </wp:cNvGraphicFramePr>
-                  <a:graphic xmlns:a="http://schemas.openxmlformats.org/drawingml/2006/main">
-                    <a:graphicData uri="http://schemas.openxmlformats.org/drawingml/2006/picture">
-                      <pic:pic xmlns:pic="http://schemas.openxmlformats.org/drawingml/2006/picture">
-                        <pic:nvPicPr>
-                          <pic:cNvPr id="0" name="Picture 1" descr="F:\Documentos\Ingenieria del Software\Desktop github\logrolling\Imágenes\Logo\Logrolling (logo).png"/>
-                          <pic:cNvPicPr>
-                            <a:picLocks noChangeAspect="1" noChangeArrowheads="1"/>
-                          </pic:cNvPicPr>
-                        </pic:nvPicPr>
-                        <pic:blipFill>
-                          <a:blip r:embed="rId6" cstate="print">
-                            <a:extLst>
-                              <a:ext uri="{BEBA8EAE-BF5A-486C-A8C5-ECC9F3942E4B}">
-                                <a14:imgProps xmlns:a14="http://schemas.microsoft.com/office/drawing/2010/main">
-                                  <a14:imgLayer r:embed="rId7">
-                                    <a14:imgEffect>
-                                      <a14:colorTemperature colorTemp="11200"/>
-                                    </a14:imgEffect>
-                                  </a14:imgLayer>
-                                </a14:imgProps>
-                              </a:ext>
-                              <a:ext uri="{28A0092B-C50C-407E-A947-70E740481C1C}">
-                                <a14:useLocalDpi xmlns:a14="http://schemas.microsoft.com/office/drawing/2010/main" val="0"/>
-                              </a:ext>
-                            </a:extLst>
-                          </a:blip>
-                          <a:srcRect/>
-                          <a:stretch>
-                            <a:fillRect/>
-                          </a:stretch>
-                        </pic:blipFill>
-                        <pic:spPr bwMode="auto">
-                          <a:xfrm>
-                            <a:off x="0" y="0"/>
-                            <a:ext cx="1475740" cy="1391920"/>
-                          </a:xfrm>
-                          <a:prstGeom prst="rect">
-                            <a:avLst/>
-                          </a:prstGeom>
-                          <a:noFill/>
-                          <a:ln>
-                            <a:noFill/>
-                          </a:ln>
-                        </pic:spPr>
-                      </pic:pic>
-                    </a:graphicData>
-                  </a:graphic>
-                </wp:anchor>
-              </w:drawing>
-            </w:r>
           </w:p>
         </w:tc>
         <w:tc>
@@ -1513,13 +1264,7 @@
               <w:rPr>
                 <w:color w:val="auto"/>
               </w:rPr>
-              <w:t xml:space="preserve"> I</w:t>
-            </w:r>
-            <w:r>
-              <w:rPr>
-                <w:color w:val="auto"/>
-              </w:rPr>
-              <w:t>nglés</w:t>
+              <w:t xml:space="preserve"> inglés</w:t>
             </w:r>
             <w:r>
               <w:rPr>
@@ -1836,6 +1581,8 @@
           <w:tab w:val="left" w:pos="2543"/>
         </w:tabs>
       </w:pPr>
+      <w:bookmarkStart w:id="0" w:name="_GoBack"/>
+      <w:bookmarkEnd w:id="0"/>
     </w:p>
     <w:tbl>
       <w:tblPr>
@@ -1866,89 +1613,6 @@
             <w:pPr>
               <w:spacing w:after="200"/>
             </w:pPr>
-            <w:r>
-              <w:rPr>
-                <w:noProof/>
-                <w:lang w:eastAsia="es-ES"/>
-              </w:rPr>
-              <w:drawing>
-                <wp:anchor distT="0" distB="0" distL="114300" distR="114300" simplePos="0" relativeHeight="251664384" behindDoc="1" locked="0" layoutInCell="1" allowOverlap="1" wp14:anchorId="1AF78DFD" wp14:editId="260EE35A">
-                  <wp:simplePos x="0" y="0"/>
-                  <wp:positionH relativeFrom="column">
-                    <wp:posOffset>198366</wp:posOffset>
-                  </wp:positionH>
-                  <wp:positionV relativeFrom="page">
-                    <wp:posOffset>177535</wp:posOffset>
-                  </wp:positionV>
-                  <wp:extent cx="1475740" cy="1391920"/>
-                  <wp:effectExtent l="0" t="0" r="0" b="0"/>
-                  <wp:wrapTight wrapText="bothSides">
-                    <wp:wrapPolygon edited="0">
-                      <wp:start x="279" y="0"/>
-                      <wp:lineTo x="0" y="296"/>
-                      <wp:lineTo x="0" y="20693"/>
-                      <wp:lineTo x="279" y="21285"/>
-                      <wp:lineTo x="20912" y="21285"/>
-                      <wp:lineTo x="21191" y="20693"/>
-                      <wp:lineTo x="21191" y="296"/>
-                      <wp:lineTo x="20912" y="0"/>
-                      <wp:lineTo x="279" y="0"/>
-                    </wp:wrapPolygon>
-                  </wp:wrapTight>
-                  <wp:docPr id="6" name="Imagen 6" descr="F:\Documentos\Ingenieria del Software\Desktop github\logrolling\Imágenes\Logo\Logrolling (logo).png"/>
-                  <wp:cNvGraphicFramePr>
-                    <a:graphicFrameLocks xmlns:a="http://schemas.openxmlformats.org/drawingml/2006/main" noChangeAspect="1"/>
-                  </wp:cNvGraphicFramePr>
-                  <a:graphic xmlns:a="http://schemas.openxmlformats.org/drawingml/2006/main">
-                    <a:graphicData uri="http://schemas.openxmlformats.org/drawingml/2006/picture">
-                      <pic:pic xmlns:pic="http://schemas.openxmlformats.org/drawingml/2006/picture">
-                        <pic:nvPicPr>
-                          <pic:cNvPr id="0" name="Picture 1" descr="F:\Documentos\Ingenieria del Software\Desktop github\logrolling\Imágenes\Logo\Logrolling (logo).png"/>
-                          <pic:cNvPicPr>
-                            <a:picLocks noChangeAspect="1" noChangeArrowheads="1"/>
-                          </pic:cNvPicPr>
-                        </pic:nvPicPr>
-                        <pic:blipFill>
-                          <a:blip r:embed="rId6" cstate="print">
-                            <a:extLst>
-                              <a:ext uri="{BEBA8EAE-BF5A-486C-A8C5-ECC9F3942E4B}">
-                                <a14:imgProps xmlns:a14="http://schemas.microsoft.com/office/drawing/2010/main">
-                                  <a14:imgLayer r:embed="rId7">
-                                    <a14:imgEffect>
-                                      <a14:colorTemperature colorTemp="11200"/>
-                                    </a14:imgEffect>
-                                  </a14:imgLayer>
-                                </a14:imgProps>
-                              </a:ext>
-                              <a:ext uri="{28A0092B-C50C-407E-A947-70E740481C1C}">
-                                <a14:useLocalDpi xmlns:a14="http://schemas.microsoft.com/office/drawing/2010/main" val="0"/>
-                              </a:ext>
-                            </a:extLst>
-                          </a:blip>
-                          <a:srcRect/>
-                          <a:stretch>
-                            <a:fillRect/>
-                          </a:stretch>
-                        </pic:blipFill>
-                        <pic:spPr bwMode="auto">
-                          <a:xfrm>
-                            <a:off x="0" y="0"/>
-                            <a:ext cx="1475740" cy="1391920"/>
-                          </a:xfrm>
-                          <a:prstGeom prst="rect">
-                            <a:avLst/>
-                          </a:prstGeom>
-                          <a:noFill/>
-                          <a:ln>
-                            <a:noFill/>
-                          </a:ln>
-                        </pic:spPr>
-                      </pic:pic>
-                    </a:graphicData>
-                  </a:graphic>
-                </wp:anchor>
-              </w:drawing>
-            </w:r>
           </w:p>
         </w:tc>
         <w:tc>
@@ -2524,89 +2188,6 @@
             <w:pPr>
               <w:spacing w:after="200"/>
             </w:pPr>
-            <w:r>
-              <w:rPr>
-                <w:noProof/>
-                <w:lang w:eastAsia="es-ES"/>
-              </w:rPr>
-              <w:drawing>
-                <wp:anchor distT="0" distB="0" distL="114300" distR="114300" simplePos="0" relativeHeight="251666432" behindDoc="1" locked="0" layoutInCell="1" allowOverlap="1" wp14:anchorId="1AF78DFD" wp14:editId="260EE35A">
-                  <wp:simplePos x="0" y="0"/>
-                  <wp:positionH relativeFrom="column">
-                    <wp:posOffset>198366</wp:posOffset>
-                  </wp:positionH>
-                  <wp:positionV relativeFrom="page">
-                    <wp:posOffset>191183</wp:posOffset>
-                  </wp:positionV>
-                  <wp:extent cx="1475740" cy="1391920"/>
-                  <wp:effectExtent l="0" t="0" r="0" b="0"/>
-                  <wp:wrapTight wrapText="bothSides">
-                    <wp:wrapPolygon edited="0">
-                      <wp:start x="279" y="0"/>
-                      <wp:lineTo x="0" y="296"/>
-                      <wp:lineTo x="0" y="20693"/>
-                      <wp:lineTo x="279" y="21285"/>
-                      <wp:lineTo x="20912" y="21285"/>
-                      <wp:lineTo x="21191" y="20693"/>
-                      <wp:lineTo x="21191" y="296"/>
-                      <wp:lineTo x="20912" y="0"/>
-                      <wp:lineTo x="279" y="0"/>
-                    </wp:wrapPolygon>
-                  </wp:wrapTight>
-                  <wp:docPr id="7" name="Imagen 7" descr="F:\Documentos\Ingenieria del Software\Desktop github\logrolling\Imágenes\Logo\Logrolling (logo).png"/>
-                  <wp:cNvGraphicFramePr>
-                    <a:graphicFrameLocks xmlns:a="http://schemas.openxmlformats.org/drawingml/2006/main" noChangeAspect="1"/>
-                  </wp:cNvGraphicFramePr>
-                  <a:graphic xmlns:a="http://schemas.openxmlformats.org/drawingml/2006/main">
-                    <a:graphicData uri="http://schemas.openxmlformats.org/drawingml/2006/picture">
-                      <pic:pic xmlns:pic="http://schemas.openxmlformats.org/drawingml/2006/picture">
-                        <pic:nvPicPr>
-                          <pic:cNvPr id="0" name="Picture 1" descr="F:\Documentos\Ingenieria del Software\Desktop github\logrolling\Imágenes\Logo\Logrolling (logo).png"/>
-                          <pic:cNvPicPr>
-                            <a:picLocks noChangeAspect="1" noChangeArrowheads="1"/>
-                          </pic:cNvPicPr>
-                        </pic:nvPicPr>
-                        <pic:blipFill>
-                          <a:blip r:embed="rId6" cstate="print">
-                            <a:extLst>
-                              <a:ext uri="{BEBA8EAE-BF5A-486C-A8C5-ECC9F3942E4B}">
-                                <a14:imgProps xmlns:a14="http://schemas.microsoft.com/office/drawing/2010/main">
-                                  <a14:imgLayer r:embed="rId7">
-                                    <a14:imgEffect>
-                                      <a14:colorTemperature colorTemp="11200"/>
-                                    </a14:imgEffect>
-                                  </a14:imgLayer>
-                                </a14:imgProps>
-                              </a:ext>
-                              <a:ext uri="{28A0092B-C50C-407E-A947-70E740481C1C}">
-                                <a14:useLocalDpi xmlns:a14="http://schemas.microsoft.com/office/drawing/2010/main" val="0"/>
-                              </a:ext>
-                            </a:extLst>
-                          </a:blip>
-                          <a:srcRect/>
-                          <a:stretch>
-                            <a:fillRect/>
-                          </a:stretch>
-                        </pic:blipFill>
-                        <pic:spPr bwMode="auto">
-                          <a:xfrm>
-                            <a:off x="0" y="0"/>
-                            <a:ext cx="1475740" cy="1391920"/>
-                          </a:xfrm>
-                          <a:prstGeom prst="rect">
-                            <a:avLst/>
-                          </a:prstGeom>
-                          <a:noFill/>
-                          <a:ln>
-                            <a:noFill/>
-                          </a:ln>
-                        </pic:spPr>
-                      </pic:pic>
-                    </a:graphicData>
-                  </a:graphic>
-                </wp:anchor>
-              </w:drawing>
-            </w:r>
           </w:p>
         </w:tc>
         <w:tc>
@@ -3177,89 +2758,6 @@
             <w:pPr>
               <w:spacing w:after="200"/>
             </w:pPr>
-            <w:r>
-              <w:rPr>
-                <w:noProof/>
-                <w:lang w:eastAsia="es-ES"/>
-              </w:rPr>
-              <w:drawing>
-                <wp:anchor distT="0" distB="0" distL="114300" distR="114300" simplePos="0" relativeHeight="251668480" behindDoc="1" locked="0" layoutInCell="1" allowOverlap="1" wp14:anchorId="1AF78DFD" wp14:editId="260EE35A">
-                  <wp:simplePos x="0" y="0"/>
-                  <wp:positionH relativeFrom="column">
-                    <wp:posOffset>198367</wp:posOffset>
-                  </wp:positionH>
-                  <wp:positionV relativeFrom="page">
-                    <wp:posOffset>191182</wp:posOffset>
-                  </wp:positionV>
-                  <wp:extent cx="1475740" cy="1391920"/>
-                  <wp:effectExtent l="0" t="0" r="0" b="0"/>
-                  <wp:wrapTight wrapText="bothSides">
-                    <wp:wrapPolygon edited="0">
-                      <wp:start x="279" y="0"/>
-                      <wp:lineTo x="0" y="296"/>
-                      <wp:lineTo x="0" y="20693"/>
-                      <wp:lineTo x="279" y="21285"/>
-                      <wp:lineTo x="20912" y="21285"/>
-                      <wp:lineTo x="21191" y="20693"/>
-                      <wp:lineTo x="21191" y="296"/>
-                      <wp:lineTo x="20912" y="0"/>
-                      <wp:lineTo x="279" y="0"/>
-                    </wp:wrapPolygon>
-                  </wp:wrapTight>
-                  <wp:docPr id="8" name="Imagen 8" descr="F:\Documentos\Ingenieria del Software\Desktop github\logrolling\Imágenes\Logo\Logrolling (logo).png"/>
-                  <wp:cNvGraphicFramePr>
-                    <a:graphicFrameLocks xmlns:a="http://schemas.openxmlformats.org/drawingml/2006/main" noChangeAspect="1"/>
-                  </wp:cNvGraphicFramePr>
-                  <a:graphic xmlns:a="http://schemas.openxmlformats.org/drawingml/2006/main">
-                    <a:graphicData uri="http://schemas.openxmlformats.org/drawingml/2006/picture">
-                      <pic:pic xmlns:pic="http://schemas.openxmlformats.org/drawingml/2006/picture">
-                        <pic:nvPicPr>
-                          <pic:cNvPr id="0" name="Picture 1" descr="F:\Documentos\Ingenieria del Software\Desktop github\logrolling\Imágenes\Logo\Logrolling (logo).png"/>
-                          <pic:cNvPicPr>
-                            <a:picLocks noChangeAspect="1" noChangeArrowheads="1"/>
-                          </pic:cNvPicPr>
-                        </pic:nvPicPr>
-                        <pic:blipFill>
-                          <a:blip r:embed="rId6" cstate="print">
-                            <a:extLst>
-                              <a:ext uri="{BEBA8EAE-BF5A-486C-A8C5-ECC9F3942E4B}">
-                                <a14:imgProps xmlns:a14="http://schemas.microsoft.com/office/drawing/2010/main">
-                                  <a14:imgLayer r:embed="rId7">
-                                    <a14:imgEffect>
-                                      <a14:colorTemperature colorTemp="11200"/>
-                                    </a14:imgEffect>
-                                  </a14:imgLayer>
-                                </a14:imgProps>
-                              </a:ext>
-                              <a:ext uri="{28A0092B-C50C-407E-A947-70E740481C1C}">
-                                <a14:useLocalDpi xmlns:a14="http://schemas.microsoft.com/office/drawing/2010/main" val="0"/>
-                              </a:ext>
-                            </a:extLst>
-                          </a:blip>
-                          <a:srcRect/>
-                          <a:stretch>
-                            <a:fillRect/>
-                          </a:stretch>
-                        </pic:blipFill>
-                        <pic:spPr bwMode="auto">
-                          <a:xfrm>
-                            <a:off x="0" y="0"/>
-                            <a:ext cx="1475740" cy="1391920"/>
-                          </a:xfrm>
-                          <a:prstGeom prst="rect">
-                            <a:avLst/>
-                          </a:prstGeom>
-                          <a:noFill/>
-                          <a:ln>
-                            <a:noFill/>
-                          </a:ln>
-                        </pic:spPr>
-                      </pic:pic>
-                    </a:graphicData>
-                  </a:graphic>
-                </wp:anchor>
-              </w:drawing>
-            </w:r>
           </w:p>
         </w:tc>
         <w:tc>
@@ -3825,89 +3323,6 @@
             <w:pPr>
               <w:spacing w:after="200"/>
             </w:pPr>
-            <w:r>
-              <w:rPr>
-                <w:noProof/>
-                <w:lang w:eastAsia="es-ES"/>
-              </w:rPr>
-              <w:drawing>
-                <wp:anchor distT="0" distB="0" distL="114300" distR="114300" simplePos="0" relativeHeight="251670528" behindDoc="1" locked="0" layoutInCell="1" allowOverlap="1" wp14:anchorId="1AF78DFD" wp14:editId="260EE35A">
-                  <wp:simplePos x="0" y="0"/>
-                  <wp:positionH relativeFrom="column">
-                    <wp:posOffset>212014</wp:posOffset>
-                  </wp:positionH>
-                  <wp:positionV relativeFrom="page">
-                    <wp:posOffset>191182</wp:posOffset>
-                  </wp:positionV>
-                  <wp:extent cx="1475740" cy="1391920"/>
-                  <wp:effectExtent l="0" t="0" r="0" b="0"/>
-                  <wp:wrapTight wrapText="bothSides">
-                    <wp:wrapPolygon edited="0">
-                      <wp:start x="279" y="0"/>
-                      <wp:lineTo x="0" y="296"/>
-                      <wp:lineTo x="0" y="20693"/>
-                      <wp:lineTo x="279" y="21285"/>
-                      <wp:lineTo x="20912" y="21285"/>
-                      <wp:lineTo x="21191" y="20693"/>
-                      <wp:lineTo x="21191" y="296"/>
-                      <wp:lineTo x="20912" y="0"/>
-                      <wp:lineTo x="279" y="0"/>
-                    </wp:wrapPolygon>
-                  </wp:wrapTight>
-                  <wp:docPr id="9" name="Imagen 9" descr="F:\Documentos\Ingenieria del Software\Desktop github\logrolling\Imágenes\Logo\Logrolling (logo).png"/>
-                  <wp:cNvGraphicFramePr>
-                    <a:graphicFrameLocks xmlns:a="http://schemas.openxmlformats.org/drawingml/2006/main" noChangeAspect="1"/>
-                  </wp:cNvGraphicFramePr>
-                  <a:graphic xmlns:a="http://schemas.openxmlformats.org/drawingml/2006/main">
-                    <a:graphicData uri="http://schemas.openxmlformats.org/drawingml/2006/picture">
-                      <pic:pic xmlns:pic="http://schemas.openxmlformats.org/drawingml/2006/picture">
-                        <pic:nvPicPr>
-                          <pic:cNvPr id="0" name="Picture 1" descr="F:\Documentos\Ingenieria del Software\Desktop github\logrolling\Imágenes\Logo\Logrolling (logo).png"/>
-                          <pic:cNvPicPr>
-                            <a:picLocks noChangeAspect="1" noChangeArrowheads="1"/>
-                          </pic:cNvPicPr>
-                        </pic:nvPicPr>
-                        <pic:blipFill>
-                          <a:blip r:embed="rId6" cstate="print">
-                            <a:extLst>
-                              <a:ext uri="{BEBA8EAE-BF5A-486C-A8C5-ECC9F3942E4B}">
-                                <a14:imgProps xmlns:a14="http://schemas.microsoft.com/office/drawing/2010/main">
-                                  <a14:imgLayer r:embed="rId7">
-                                    <a14:imgEffect>
-                                      <a14:colorTemperature colorTemp="11200"/>
-                                    </a14:imgEffect>
-                                  </a14:imgLayer>
-                                </a14:imgProps>
-                              </a:ext>
-                              <a:ext uri="{28A0092B-C50C-407E-A947-70E740481C1C}">
-                                <a14:useLocalDpi xmlns:a14="http://schemas.microsoft.com/office/drawing/2010/main" val="0"/>
-                              </a:ext>
-                            </a:extLst>
-                          </a:blip>
-                          <a:srcRect/>
-                          <a:stretch>
-                            <a:fillRect/>
-                          </a:stretch>
-                        </pic:blipFill>
-                        <pic:spPr bwMode="auto">
-                          <a:xfrm>
-                            <a:off x="0" y="0"/>
-                            <a:ext cx="1475740" cy="1391920"/>
-                          </a:xfrm>
-                          <a:prstGeom prst="rect">
-                            <a:avLst/>
-                          </a:prstGeom>
-                          <a:noFill/>
-                          <a:ln>
-                            <a:noFill/>
-                          </a:ln>
-                        </pic:spPr>
-                      </pic:pic>
-                    </a:graphicData>
-                  </a:graphic>
-                </wp:anchor>
-              </w:drawing>
-            </w:r>
           </w:p>
         </w:tc>
         <w:tc>
@@ -3940,7 +3355,6 @@
           <w:p>
             <w:pPr>
               <w:spacing w:after="200"/>
-              <w:jc w:val="center"/>
               <w:cnfStyle w:val="100000000000" w:firstRow="1" w:lastRow="0" w:firstColumn="0" w:lastColumn="0" w:oddVBand="0" w:evenVBand="0" w:oddHBand="0" w:evenHBand="0" w:firstRowFirstColumn="0" w:firstRowLastColumn="0" w:lastRowFirstColumn="0" w:lastRowLastColumn="0"/>
             </w:pPr>
             <w:r>
@@ -4387,8 +3801,6 @@
           <w:tab w:val="left" w:pos="2543"/>
         </w:tabs>
       </w:pPr>
-      <w:bookmarkStart w:id="0" w:name="_GoBack"/>
-      <w:bookmarkEnd w:id="0"/>
     </w:p>
     <w:p>
       <w:pPr>
@@ -4510,89 +3922,6 @@
             <w:pPr>
               <w:spacing w:after="200"/>
             </w:pPr>
-            <w:r>
-              <w:rPr>
-                <w:noProof/>
-                <w:lang w:eastAsia="es-ES"/>
-              </w:rPr>
-              <w:drawing>
-                <wp:anchor distT="0" distB="0" distL="114300" distR="114300" simplePos="0" relativeHeight="251672576" behindDoc="1" locked="0" layoutInCell="1" allowOverlap="1" wp14:anchorId="1AF78DFD" wp14:editId="260EE35A">
-                  <wp:simplePos x="0" y="0"/>
-                  <wp:positionH relativeFrom="column">
-                    <wp:posOffset>198366</wp:posOffset>
-                  </wp:positionH>
-                  <wp:positionV relativeFrom="page">
-                    <wp:posOffset>191183</wp:posOffset>
-                  </wp:positionV>
-                  <wp:extent cx="1475740" cy="1391920"/>
-                  <wp:effectExtent l="0" t="0" r="0" b="0"/>
-                  <wp:wrapTight wrapText="bothSides">
-                    <wp:wrapPolygon edited="0">
-                      <wp:start x="279" y="0"/>
-                      <wp:lineTo x="0" y="296"/>
-                      <wp:lineTo x="0" y="20693"/>
-                      <wp:lineTo x="279" y="21285"/>
-                      <wp:lineTo x="20912" y="21285"/>
-                      <wp:lineTo x="21191" y="20693"/>
-                      <wp:lineTo x="21191" y="296"/>
-                      <wp:lineTo x="20912" y="0"/>
-                      <wp:lineTo x="279" y="0"/>
-                    </wp:wrapPolygon>
-                  </wp:wrapTight>
-                  <wp:docPr id="10" name="Imagen 10" descr="F:\Documentos\Ingenieria del Software\Desktop github\logrolling\Imágenes\Logo\Logrolling (logo).png"/>
-                  <wp:cNvGraphicFramePr>
-                    <a:graphicFrameLocks xmlns:a="http://schemas.openxmlformats.org/drawingml/2006/main" noChangeAspect="1"/>
-                  </wp:cNvGraphicFramePr>
-                  <a:graphic xmlns:a="http://schemas.openxmlformats.org/drawingml/2006/main">
-                    <a:graphicData uri="http://schemas.openxmlformats.org/drawingml/2006/picture">
-                      <pic:pic xmlns:pic="http://schemas.openxmlformats.org/drawingml/2006/picture">
-                        <pic:nvPicPr>
-                          <pic:cNvPr id="0" name="Picture 1" descr="F:\Documentos\Ingenieria del Software\Desktop github\logrolling\Imágenes\Logo\Logrolling (logo).png"/>
-                          <pic:cNvPicPr>
-                            <a:picLocks noChangeAspect="1" noChangeArrowheads="1"/>
-                          </pic:cNvPicPr>
-                        </pic:nvPicPr>
-                        <pic:blipFill>
-                          <a:blip r:embed="rId6" cstate="print">
-                            <a:extLst>
-                              <a:ext uri="{BEBA8EAE-BF5A-486C-A8C5-ECC9F3942E4B}">
-                                <a14:imgProps xmlns:a14="http://schemas.microsoft.com/office/drawing/2010/main">
-                                  <a14:imgLayer r:embed="rId7">
-                                    <a14:imgEffect>
-                                      <a14:colorTemperature colorTemp="11200"/>
-                                    </a14:imgEffect>
-                                  </a14:imgLayer>
-                                </a14:imgProps>
-                              </a:ext>
-                              <a:ext uri="{28A0092B-C50C-407E-A947-70E740481C1C}">
-                                <a14:useLocalDpi xmlns:a14="http://schemas.microsoft.com/office/drawing/2010/main" val="0"/>
-                              </a:ext>
-                            </a:extLst>
-                          </a:blip>
-                          <a:srcRect/>
-                          <a:stretch>
-                            <a:fillRect/>
-                          </a:stretch>
-                        </pic:blipFill>
-                        <pic:spPr bwMode="auto">
-                          <a:xfrm>
-                            <a:off x="0" y="0"/>
-                            <a:ext cx="1475740" cy="1391920"/>
-                          </a:xfrm>
-                          <a:prstGeom prst="rect">
-                            <a:avLst/>
-                          </a:prstGeom>
-                          <a:noFill/>
-                          <a:ln>
-                            <a:noFill/>
-                          </a:ln>
-                        </pic:spPr>
-                      </pic:pic>
-                    </a:graphicData>
-                  </a:graphic>
-                </wp:anchor>
-              </w:drawing>
-            </w:r>
           </w:p>
         </w:tc>
         <w:tc>
@@ -4954,14 +4283,15 @@
       </w:pPr>
     </w:p>
     <w:sectPr>
-      <w:headerReference w:type="default" r:id="rId8"/>
-      <w:footerReference w:type="default" r:id="rId9"/>
-      <w:headerReference w:type="first" r:id="rId10"/>
-      <w:footerReference w:type="first" r:id="rId11"/>
+      <w:headerReference w:type="default" r:id="rId6"/>
+      <w:footerReference w:type="default" r:id="rId7"/>
+      <w:headerReference w:type="first" r:id="rId8"/>
+      <w:footerReference w:type="first" r:id="rId9"/>
       <w:pgSz w:w="12240" w:h="15840"/>
       <w:pgMar w:top="720" w:right="1152" w:bottom="720" w:left="1152" w:header="0" w:footer="0" w:gutter="0"/>
       <w:pgNumType w:start="1"/>
       <w:cols w:space="720"/>
+      <w:titlePg/>
       <w:docGrid w:linePitch="381"/>
     </w:sectPr>
   </w:body>
@@ -5028,7 +4358,7 @@
             <w:pStyle w:val="Piedepgina"/>
           </w:pPr>
           <w:r>
-            <w:t>LOGROLLING</w:t>
+            <w:t>www.companywebsite.com</w:t>
           </w:r>
         </w:p>
       </w:tc>
@@ -5221,7 +4551,7 @@
                                     <w:b/>
                                     <w:noProof/>
                                   </w:rPr>
-                                  <w:t>4</w:t>
+                                  <w:t>8</w:t>
                                 </w:r>
                                 <w:r>
                                   <w:rPr>
@@ -5279,7 +4609,7 @@
                               <w:b/>
                               <w:noProof/>
                             </w:rPr>
-                            <w:t>4</w:t>
+                            <w:t>8</w:t>
                           </w:r>
                           <w:r>
                             <w:rPr>
@@ -6471,9 +5801,7 @@
     <w:rsid w:val="00362B06"/>
     <w:rsid w:val="00374A2B"/>
     <w:rsid w:val="00510D9E"/>
-    <w:rsid w:val="00AD7C13"/>
     <w:rsid w:val="00C66788"/>
-    <w:rsid w:val="00D845E4"/>
     <w:rsid w:val="00E35221"/>
     <w:rsid w:val="00FF79BD"/>
   </w:rsids>

</xml_diff>

<commit_message>
Restored team cards with logo
</commit_message>
<xml_diff>
--- a/ENTREGA/Marketing/Tarjetas de equipo/Tarjetas del equipo.docx
+++ b/ENTREGA/Marketing/Tarjetas de equipo/Tarjetas del equipo.docx
@@ -31,6 +31,89 @@
             <w:pPr>
               <w:spacing w:after="200"/>
             </w:pPr>
+            <w:r>
+              <w:rPr>
+                <w:noProof/>
+                <w:lang w:eastAsia="es-ES"/>
+              </w:rPr>
+              <w:drawing>
+                <wp:anchor distT="0" distB="0" distL="114300" distR="114300" simplePos="0" relativeHeight="251658240" behindDoc="1" locked="0" layoutInCell="1" allowOverlap="1">
+                  <wp:simplePos x="0" y="0"/>
+                  <wp:positionH relativeFrom="column">
+                    <wp:posOffset>206053</wp:posOffset>
+                  </wp:positionH>
+                  <wp:positionV relativeFrom="page">
+                    <wp:posOffset>175260</wp:posOffset>
+                  </wp:positionV>
+                  <wp:extent cx="1475740" cy="1391920"/>
+                  <wp:effectExtent l="0" t="0" r="0" b="0"/>
+                  <wp:wrapTight wrapText="bothSides">
+                    <wp:wrapPolygon edited="0">
+                      <wp:start x="279" y="0"/>
+                      <wp:lineTo x="0" y="296"/>
+                      <wp:lineTo x="0" y="20693"/>
+                      <wp:lineTo x="279" y="21285"/>
+                      <wp:lineTo x="20912" y="21285"/>
+                      <wp:lineTo x="21191" y="20693"/>
+                      <wp:lineTo x="21191" y="296"/>
+                      <wp:lineTo x="20912" y="0"/>
+                      <wp:lineTo x="279" y="0"/>
+                    </wp:wrapPolygon>
+                  </wp:wrapTight>
+                  <wp:docPr id="2" name="Imagen 2" descr="F:\Documentos\Ingenieria del Software\Desktop github\logrolling\Imágenes\Logo\Logrolling (logo).png"/>
+                  <wp:cNvGraphicFramePr>
+                    <a:graphicFrameLocks xmlns:a="http://schemas.openxmlformats.org/drawingml/2006/main" noChangeAspect="1"/>
+                  </wp:cNvGraphicFramePr>
+                  <a:graphic xmlns:a="http://schemas.openxmlformats.org/drawingml/2006/main">
+                    <a:graphicData uri="http://schemas.openxmlformats.org/drawingml/2006/picture">
+                      <pic:pic xmlns:pic="http://schemas.openxmlformats.org/drawingml/2006/picture">
+                        <pic:nvPicPr>
+                          <pic:cNvPr id="0" name="Picture 1" descr="F:\Documentos\Ingenieria del Software\Desktop github\logrolling\Imágenes\Logo\Logrolling (logo).png"/>
+                          <pic:cNvPicPr>
+                            <a:picLocks noChangeAspect="1" noChangeArrowheads="1"/>
+                          </pic:cNvPicPr>
+                        </pic:nvPicPr>
+                        <pic:blipFill>
+                          <a:blip r:embed="rId6" cstate="print">
+                            <a:extLst>
+                              <a:ext uri="{BEBA8EAE-BF5A-486C-A8C5-ECC9F3942E4B}">
+                                <a14:imgProps xmlns:a14="http://schemas.microsoft.com/office/drawing/2010/main">
+                                  <a14:imgLayer r:embed="rId7">
+                                    <a14:imgEffect>
+                                      <a14:colorTemperature colorTemp="11200"/>
+                                    </a14:imgEffect>
+                                  </a14:imgLayer>
+                                </a14:imgProps>
+                              </a:ext>
+                              <a:ext uri="{28A0092B-C50C-407E-A947-70E740481C1C}">
+                                <a14:useLocalDpi xmlns:a14="http://schemas.microsoft.com/office/drawing/2010/main" val="0"/>
+                              </a:ext>
+                            </a:extLst>
+                          </a:blip>
+                          <a:srcRect/>
+                          <a:stretch>
+                            <a:fillRect/>
+                          </a:stretch>
+                        </pic:blipFill>
+                        <pic:spPr bwMode="auto">
+                          <a:xfrm>
+                            <a:off x="0" y="0"/>
+                            <a:ext cx="1475740" cy="1391920"/>
+                          </a:xfrm>
+                          <a:prstGeom prst="rect">
+                            <a:avLst/>
+                          </a:prstGeom>
+                          <a:noFill/>
+                          <a:ln>
+                            <a:noFill/>
+                          </a:ln>
+                        </pic:spPr>
+                      </pic:pic>
+                    </a:graphicData>
+                  </a:graphic>
+                </wp:anchor>
+              </w:drawing>
+            </w:r>
           </w:p>
         </w:tc>
         <w:tc>
@@ -469,6 +552,89 @@
             <w:pPr>
               <w:spacing w:after="200"/>
             </w:pPr>
+            <w:r>
+              <w:rPr>
+                <w:noProof/>
+                <w:lang w:eastAsia="es-ES"/>
+              </w:rPr>
+              <w:drawing>
+                <wp:anchor distT="0" distB="0" distL="114300" distR="114300" simplePos="0" relativeHeight="251660288" behindDoc="1" locked="0" layoutInCell="1" allowOverlap="1" wp14:anchorId="1AF78DFD" wp14:editId="260EE35A">
+                  <wp:simplePos x="0" y="0"/>
+                  <wp:positionH relativeFrom="column">
+                    <wp:posOffset>211768</wp:posOffset>
+                  </wp:positionH>
+                  <wp:positionV relativeFrom="page">
+                    <wp:posOffset>177165</wp:posOffset>
+                  </wp:positionV>
+                  <wp:extent cx="1475740" cy="1391920"/>
+                  <wp:effectExtent l="0" t="0" r="0" b="0"/>
+                  <wp:wrapTight wrapText="bothSides">
+                    <wp:wrapPolygon edited="0">
+                      <wp:start x="279" y="0"/>
+                      <wp:lineTo x="0" y="296"/>
+                      <wp:lineTo x="0" y="20693"/>
+                      <wp:lineTo x="279" y="21285"/>
+                      <wp:lineTo x="20912" y="21285"/>
+                      <wp:lineTo x="21191" y="20693"/>
+                      <wp:lineTo x="21191" y="296"/>
+                      <wp:lineTo x="20912" y="0"/>
+                      <wp:lineTo x="279" y="0"/>
+                    </wp:wrapPolygon>
+                  </wp:wrapTight>
+                  <wp:docPr id="3" name="Imagen 3" descr="F:\Documentos\Ingenieria del Software\Desktop github\logrolling\Imágenes\Logo\Logrolling (logo).png"/>
+                  <wp:cNvGraphicFramePr>
+                    <a:graphicFrameLocks xmlns:a="http://schemas.openxmlformats.org/drawingml/2006/main" noChangeAspect="1"/>
+                  </wp:cNvGraphicFramePr>
+                  <a:graphic xmlns:a="http://schemas.openxmlformats.org/drawingml/2006/main">
+                    <a:graphicData uri="http://schemas.openxmlformats.org/drawingml/2006/picture">
+                      <pic:pic xmlns:pic="http://schemas.openxmlformats.org/drawingml/2006/picture">
+                        <pic:nvPicPr>
+                          <pic:cNvPr id="0" name="Picture 1" descr="F:\Documentos\Ingenieria del Software\Desktop github\logrolling\Imágenes\Logo\Logrolling (logo).png"/>
+                          <pic:cNvPicPr>
+                            <a:picLocks noChangeAspect="1" noChangeArrowheads="1"/>
+                          </pic:cNvPicPr>
+                        </pic:nvPicPr>
+                        <pic:blipFill>
+                          <a:blip r:embed="rId6" cstate="print">
+                            <a:extLst>
+                              <a:ext uri="{BEBA8EAE-BF5A-486C-A8C5-ECC9F3942E4B}">
+                                <a14:imgProps xmlns:a14="http://schemas.microsoft.com/office/drawing/2010/main">
+                                  <a14:imgLayer r:embed="rId7">
+                                    <a14:imgEffect>
+                                      <a14:colorTemperature colorTemp="11200"/>
+                                    </a14:imgEffect>
+                                  </a14:imgLayer>
+                                </a14:imgProps>
+                              </a:ext>
+                              <a:ext uri="{28A0092B-C50C-407E-A947-70E740481C1C}">
+                                <a14:useLocalDpi xmlns:a14="http://schemas.microsoft.com/office/drawing/2010/main" val="0"/>
+                              </a:ext>
+                            </a:extLst>
+                          </a:blip>
+                          <a:srcRect/>
+                          <a:stretch>
+                            <a:fillRect/>
+                          </a:stretch>
+                        </pic:blipFill>
+                        <pic:spPr bwMode="auto">
+                          <a:xfrm>
+                            <a:off x="0" y="0"/>
+                            <a:ext cx="1475740" cy="1391920"/>
+                          </a:xfrm>
+                          <a:prstGeom prst="rect">
+                            <a:avLst/>
+                          </a:prstGeom>
+                          <a:noFill/>
+                          <a:ln>
+                            <a:noFill/>
+                          </a:ln>
+                        </pic:spPr>
+                      </pic:pic>
+                    </a:graphicData>
+                  </a:graphic>
+                </wp:anchor>
+              </w:drawing>
+            </w:r>
           </w:p>
         </w:tc>
         <w:tc>
@@ -1030,6 +1196,89 @@
             <w:pPr>
               <w:spacing w:after="200"/>
             </w:pPr>
+            <w:r>
+              <w:rPr>
+                <w:noProof/>
+                <w:lang w:eastAsia="es-ES"/>
+              </w:rPr>
+              <w:drawing>
+                <wp:anchor distT="0" distB="0" distL="114300" distR="114300" simplePos="0" relativeHeight="251662336" behindDoc="1" locked="0" layoutInCell="1" allowOverlap="1" wp14:anchorId="1AF78DFD" wp14:editId="260EE35A">
+                  <wp:simplePos x="0" y="0"/>
+                  <wp:positionH relativeFrom="column">
+                    <wp:posOffset>212014</wp:posOffset>
+                  </wp:positionH>
+                  <wp:positionV relativeFrom="page">
+                    <wp:posOffset>191182</wp:posOffset>
+                  </wp:positionV>
+                  <wp:extent cx="1475740" cy="1391920"/>
+                  <wp:effectExtent l="0" t="0" r="0" b="0"/>
+                  <wp:wrapTight wrapText="bothSides">
+                    <wp:wrapPolygon edited="0">
+                      <wp:start x="279" y="0"/>
+                      <wp:lineTo x="0" y="296"/>
+                      <wp:lineTo x="0" y="20693"/>
+                      <wp:lineTo x="279" y="21285"/>
+                      <wp:lineTo x="20912" y="21285"/>
+                      <wp:lineTo x="21191" y="20693"/>
+                      <wp:lineTo x="21191" y="296"/>
+                      <wp:lineTo x="20912" y="0"/>
+                      <wp:lineTo x="279" y="0"/>
+                    </wp:wrapPolygon>
+                  </wp:wrapTight>
+                  <wp:docPr id="5" name="Imagen 5" descr="F:\Documentos\Ingenieria del Software\Desktop github\logrolling\Imágenes\Logo\Logrolling (logo).png"/>
+                  <wp:cNvGraphicFramePr>
+                    <a:graphicFrameLocks xmlns:a="http://schemas.openxmlformats.org/drawingml/2006/main" noChangeAspect="1"/>
+                  </wp:cNvGraphicFramePr>
+                  <a:graphic xmlns:a="http://schemas.openxmlformats.org/drawingml/2006/main">
+                    <a:graphicData uri="http://schemas.openxmlformats.org/drawingml/2006/picture">
+                      <pic:pic xmlns:pic="http://schemas.openxmlformats.org/drawingml/2006/picture">
+                        <pic:nvPicPr>
+                          <pic:cNvPr id="0" name="Picture 1" descr="F:\Documentos\Ingenieria del Software\Desktop github\logrolling\Imágenes\Logo\Logrolling (logo).png"/>
+                          <pic:cNvPicPr>
+                            <a:picLocks noChangeAspect="1" noChangeArrowheads="1"/>
+                          </pic:cNvPicPr>
+                        </pic:nvPicPr>
+                        <pic:blipFill>
+                          <a:blip r:embed="rId6" cstate="print">
+                            <a:extLst>
+                              <a:ext uri="{BEBA8EAE-BF5A-486C-A8C5-ECC9F3942E4B}">
+                                <a14:imgProps xmlns:a14="http://schemas.microsoft.com/office/drawing/2010/main">
+                                  <a14:imgLayer r:embed="rId7">
+                                    <a14:imgEffect>
+                                      <a14:colorTemperature colorTemp="11200"/>
+                                    </a14:imgEffect>
+                                  </a14:imgLayer>
+                                </a14:imgProps>
+                              </a:ext>
+                              <a:ext uri="{28A0092B-C50C-407E-A947-70E740481C1C}">
+                                <a14:useLocalDpi xmlns:a14="http://schemas.microsoft.com/office/drawing/2010/main" val="0"/>
+                              </a:ext>
+                            </a:extLst>
+                          </a:blip>
+                          <a:srcRect/>
+                          <a:stretch>
+                            <a:fillRect/>
+                          </a:stretch>
+                        </pic:blipFill>
+                        <pic:spPr bwMode="auto">
+                          <a:xfrm>
+                            <a:off x="0" y="0"/>
+                            <a:ext cx="1475740" cy="1391920"/>
+                          </a:xfrm>
+                          <a:prstGeom prst="rect">
+                            <a:avLst/>
+                          </a:prstGeom>
+                          <a:noFill/>
+                          <a:ln>
+                            <a:noFill/>
+                          </a:ln>
+                        </pic:spPr>
+                      </pic:pic>
+                    </a:graphicData>
+                  </a:graphic>
+                </wp:anchor>
+              </w:drawing>
+            </w:r>
           </w:p>
         </w:tc>
         <w:tc>
@@ -1264,7 +1513,13 @@
               <w:rPr>
                 <w:color w:val="auto"/>
               </w:rPr>
-              <w:t xml:space="preserve"> inglés</w:t>
+              <w:t xml:space="preserve"> I</w:t>
+            </w:r>
+            <w:r>
+              <w:rPr>
+                <w:color w:val="auto"/>
+              </w:rPr>
+              <w:t>nglés</w:t>
             </w:r>
             <w:r>
               <w:rPr>
@@ -1581,8 +1836,6 @@
           <w:tab w:val="left" w:pos="2543"/>
         </w:tabs>
       </w:pPr>
-      <w:bookmarkStart w:id="0" w:name="_GoBack"/>
-      <w:bookmarkEnd w:id="0"/>
     </w:p>
     <w:tbl>
       <w:tblPr>
@@ -1613,6 +1866,89 @@
             <w:pPr>
               <w:spacing w:after="200"/>
             </w:pPr>
+            <w:r>
+              <w:rPr>
+                <w:noProof/>
+                <w:lang w:eastAsia="es-ES"/>
+              </w:rPr>
+              <w:drawing>
+                <wp:anchor distT="0" distB="0" distL="114300" distR="114300" simplePos="0" relativeHeight="251664384" behindDoc="1" locked="0" layoutInCell="1" allowOverlap="1" wp14:anchorId="1AF78DFD" wp14:editId="260EE35A">
+                  <wp:simplePos x="0" y="0"/>
+                  <wp:positionH relativeFrom="column">
+                    <wp:posOffset>198366</wp:posOffset>
+                  </wp:positionH>
+                  <wp:positionV relativeFrom="page">
+                    <wp:posOffset>177535</wp:posOffset>
+                  </wp:positionV>
+                  <wp:extent cx="1475740" cy="1391920"/>
+                  <wp:effectExtent l="0" t="0" r="0" b="0"/>
+                  <wp:wrapTight wrapText="bothSides">
+                    <wp:wrapPolygon edited="0">
+                      <wp:start x="279" y="0"/>
+                      <wp:lineTo x="0" y="296"/>
+                      <wp:lineTo x="0" y="20693"/>
+                      <wp:lineTo x="279" y="21285"/>
+                      <wp:lineTo x="20912" y="21285"/>
+                      <wp:lineTo x="21191" y="20693"/>
+                      <wp:lineTo x="21191" y="296"/>
+                      <wp:lineTo x="20912" y="0"/>
+                      <wp:lineTo x="279" y="0"/>
+                    </wp:wrapPolygon>
+                  </wp:wrapTight>
+                  <wp:docPr id="6" name="Imagen 6" descr="F:\Documentos\Ingenieria del Software\Desktop github\logrolling\Imágenes\Logo\Logrolling (logo).png"/>
+                  <wp:cNvGraphicFramePr>
+                    <a:graphicFrameLocks xmlns:a="http://schemas.openxmlformats.org/drawingml/2006/main" noChangeAspect="1"/>
+                  </wp:cNvGraphicFramePr>
+                  <a:graphic xmlns:a="http://schemas.openxmlformats.org/drawingml/2006/main">
+                    <a:graphicData uri="http://schemas.openxmlformats.org/drawingml/2006/picture">
+                      <pic:pic xmlns:pic="http://schemas.openxmlformats.org/drawingml/2006/picture">
+                        <pic:nvPicPr>
+                          <pic:cNvPr id="0" name="Picture 1" descr="F:\Documentos\Ingenieria del Software\Desktop github\logrolling\Imágenes\Logo\Logrolling (logo).png"/>
+                          <pic:cNvPicPr>
+                            <a:picLocks noChangeAspect="1" noChangeArrowheads="1"/>
+                          </pic:cNvPicPr>
+                        </pic:nvPicPr>
+                        <pic:blipFill>
+                          <a:blip r:embed="rId6" cstate="print">
+                            <a:extLst>
+                              <a:ext uri="{BEBA8EAE-BF5A-486C-A8C5-ECC9F3942E4B}">
+                                <a14:imgProps xmlns:a14="http://schemas.microsoft.com/office/drawing/2010/main">
+                                  <a14:imgLayer r:embed="rId7">
+                                    <a14:imgEffect>
+                                      <a14:colorTemperature colorTemp="11200"/>
+                                    </a14:imgEffect>
+                                  </a14:imgLayer>
+                                </a14:imgProps>
+                              </a:ext>
+                              <a:ext uri="{28A0092B-C50C-407E-A947-70E740481C1C}">
+                                <a14:useLocalDpi xmlns:a14="http://schemas.microsoft.com/office/drawing/2010/main" val="0"/>
+                              </a:ext>
+                            </a:extLst>
+                          </a:blip>
+                          <a:srcRect/>
+                          <a:stretch>
+                            <a:fillRect/>
+                          </a:stretch>
+                        </pic:blipFill>
+                        <pic:spPr bwMode="auto">
+                          <a:xfrm>
+                            <a:off x="0" y="0"/>
+                            <a:ext cx="1475740" cy="1391920"/>
+                          </a:xfrm>
+                          <a:prstGeom prst="rect">
+                            <a:avLst/>
+                          </a:prstGeom>
+                          <a:noFill/>
+                          <a:ln>
+                            <a:noFill/>
+                          </a:ln>
+                        </pic:spPr>
+                      </pic:pic>
+                    </a:graphicData>
+                  </a:graphic>
+                </wp:anchor>
+              </w:drawing>
+            </w:r>
           </w:p>
         </w:tc>
         <w:tc>
@@ -2188,6 +2524,89 @@
             <w:pPr>
               <w:spacing w:after="200"/>
             </w:pPr>
+            <w:r>
+              <w:rPr>
+                <w:noProof/>
+                <w:lang w:eastAsia="es-ES"/>
+              </w:rPr>
+              <w:drawing>
+                <wp:anchor distT="0" distB="0" distL="114300" distR="114300" simplePos="0" relativeHeight="251666432" behindDoc="1" locked="0" layoutInCell="1" allowOverlap="1" wp14:anchorId="1AF78DFD" wp14:editId="260EE35A">
+                  <wp:simplePos x="0" y="0"/>
+                  <wp:positionH relativeFrom="column">
+                    <wp:posOffset>198366</wp:posOffset>
+                  </wp:positionH>
+                  <wp:positionV relativeFrom="page">
+                    <wp:posOffset>191183</wp:posOffset>
+                  </wp:positionV>
+                  <wp:extent cx="1475740" cy="1391920"/>
+                  <wp:effectExtent l="0" t="0" r="0" b="0"/>
+                  <wp:wrapTight wrapText="bothSides">
+                    <wp:wrapPolygon edited="0">
+                      <wp:start x="279" y="0"/>
+                      <wp:lineTo x="0" y="296"/>
+                      <wp:lineTo x="0" y="20693"/>
+                      <wp:lineTo x="279" y="21285"/>
+                      <wp:lineTo x="20912" y="21285"/>
+                      <wp:lineTo x="21191" y="20693"/>
+                      <wp:lineTo x="21191" y="296"/>
+                      <wp:lineTo x="20912" y="0"/>
+                      <wp:lineTo x="279" y="0"/>
+                    </wp:wrapPolygon>
+                  </wp:wrapTight>
+                  <wp:docPr id="7" name="Imagen 7" descr="F:\Documentos\Ingenieria del Software\Desktop github\logrolling\Imágenes\Logo\Logrolling (logo).png"/>
+                  <wp:cNvGraphicFramePr>
+                    <a:graphicFrameLocks xmlns:a="http://schemas.openxmlformats.org/drawingml/2006/main" noChangeAspect="1"/>
+                  </wp:cNvGraphicFramePr>
+                  <a:graphic xmlns:a="http://schemas.openxmlformats.org/drawingml/2006/main">
+                    <a:graphicData uri="http://schemas.openxmlformats.org/drawingml/2006/picture">
+                      <pic:pic xmlns:pic="http://schemas.openxmlformats.org/drawingml/2006/picture">
+                        <pic:nvPicPr>
+                          <pic:cNvPr id="0" name="Picture 1" descr="F:\Documentos\Ingenieria del Software\Desktop github\logrolling\Imágenes\Logo\Logrolling (logo).png"/>
+                          <pic:cNvPicPr>
+                            <a:picLocks noChangeAspect="1" noChangeArrowheads="1"/>
+                          </pic:cNvPicPr>
+                        </pic:nvPicPr>
+                        <pic:blipFill>
+                          <a:blip r:embed="rId6" cstate="print">
+                            <a:extLst>
+                              <a:ext uri="{BEBA8EAE-BF5A-486C-A8C5-ECC9F3942E4B}">
+                                <a14:imgProps xmlns:a14="http://schemas.microsoft.com/office/drawing/2010/main">
+                                  <a14:imgLayer r:embed="rId7">
+                                    <a14:imgEffect>
+                                      <a14:colorTemperature colorTemp="11200"/>
+                                    </a14:imgEffect>
+                                  </a14:imgLayer>
+                                </a14:imgProps>
+                              </a:ext>
+                              <a:ext uri="{28A0092B-C50C-407E-A947-70E740481C1C}">
+                                <a14:useLocalDpi xmlns:a14="http://schemas.microsoft.com/office/drawing/2010/main" val="0"/>
+                              </a:ext>
+                            </a:extLst>
+                          </a:blip>
+                          <a:srcRect/>
+                          <a:stretch>
+                            <a:fillRect/>
+                          </a:stretch>
+                        </pic:blipFill>
+                        <pic:spPr bwMode="auto">
+                          <a:xfrm>
+                            <a:off x="0" y="0"/>
+                            <a:ext cx="1475740" cy="1391920"/>
+                          </a:xfrm>
+                          <a:prstGeom prst="rect">
+                            <a:avLst/>
+                          </a:prstGeom>
+                          <a:noFill/>
+                          <a:ln>
+                            <a:noFill/>
+                          </a:ln>
+                        </pic:spPr>
+                      </pic:pic>
+                    </a:graphicData>
+                  </a:graphic>
+                </wp:anchor>
+              </w:drawing>
+            </w:r>
           </w:p>
         </w:tc>
         <w:tc>
@@ -2758,6 +3177,89 @@
             <w:pPr>
               <w:spacing w:after="200"/>
             </w:pPr>
+            <w:r>
+              <w:rPr>
+                <w:noProof/>
+                <w:lang w:eastAsia="es-ES"/>
+              </w:rPr>
+              <w:drawing>
+                <wp:anchor distT="0" distB="0" distL="114300" distR="114300" simplePos="0" relativeHeight="251668480" behindDoc="1" locked="0" layoutInCell="1" allowOverlap="1" wp14:anchorId="1AF78DFD" wp14:editId="260EE35A">
+                  <wp:simplePos x="0" y="0"/>
+                  <wp:positionH relativeFrom="column">
+                    <wp:posOffset>198367</wp:posOffset>
+                  </wp:positionH>
+                  <wp:positionV relativeFrom="page">
+                    <wp:posOffset>191182</wp:posOffset>
+                  </wp:positionV>
+                  <wp:extent cx="1475740" cy="1391920"/>
+                  <wp:effectExtent l="0" t="0" r="0" b="0"/>
+                  <wp:wrapTight wrapText="bothSides">
+                    <wp:wrapPolygon edited="0">
+                      <wp:start x="279" y="0"/>
+                      <wp:lineTo x="0" y="296"/>
+                      <wp:lineTo x="0" y="20693"/>
+                      <wp:lineTo x="279" y="21285"/>
+                      <wp:lineTo x="20912" y="21285"/>
+                      <wp:lineTo x="21191" y="20693"/>
+                      <wp:lineTo x="21191" y="296"/>
+                      <wp:lineTo x="20912" y="0"/>
+                      <wp:lineTo x="279" y="0"/>
+                    </wp:wrapPolygon>
+                  </wp:wrapTight>
+                  <wp:docPr id="8" name="Imagen 8" descr="F:\Documentos\Ingenieria del Software\Desktop github\logrolling\Imágenes\Logo\Logrolling (logo).png"/>
+                  <wp:cNvGraphicFramePr>
+                    <a:graphicFrameLocks xmlns:a="http://schemas.openxmlformats.org/drawingml/2006/main" noChangeAspect="1"/>
+                  </wp:cNvGraphicFramePr>
+                  <a:graphic xmlns:a="http://schemas.openxmlformats.org/drawingml/2006/main">
+                    <a:graphicData uri="http://schemas.openxmlformats.org/drawingml/2006/picture">
+                      <pic:pic xmlns:pic="http://schemas.openxmlformats.org/drawingml/2006/picture">
+                        <pic:nvPicPr>
+                          <pic:cNvPr id="0" name="Picture 1" descr="F:\Documentos\Ingenieria del Software\Desktop github\logrolling\Imágenes\Logo\Logrolling (logo).png"/>
+                          <pic:cNvPicPr>
+                            <a:picLocks noChangeAspect="1" noChangeArrowheads="1"/>
+                          </pic:cNvPicPr>
+                        </pic:nvPicPr>
+                        <pic:blipFill>
+                          <a:blip r:embed="rId6" cstate="print">
+                            <a:extLst>
+                              <a:ext uri="{BEBA8EAE-BF5A-486C-A8C5-ECC9F3942E4B}">
+                                <a14:imgProps xmlns:a14="http://schemas.microsoft.com/office/drawing/2010/main">
+                                  <a14:imgLayer r:embed="rId7">
+                                    <a14:imgEffect>
+                                      <a14:colorTemperature colorTemp="11200"/>
+                                    </a14:imgEffect>
+                                  </a14:imgLayer>
+                                </a14:imgProps>
+                              </a:ext>
+                              <a:ext uri="{28A0092B-C50C-407E-A947-70E740481C1C}">
+                                <a14:useLocalDpi xmlns:a14="http://schemas.microsoft.com/office/drawing/2010/main" val="0"/>
+                              </a:ext>
+                            </a:extLst>
+                          </a:blip>
+                          <a:srcRect/>
+                          <a:stretch>
+                            <a:fillRect/>
+                          </a:stretch>
+                        </pic:blipFill>
+                        <pic:spPr bwMode="auto">
+                          <a:xfrm>
+                            <a:off x="0" y="0"/>
+                            <a:ext cx="1475740" cy="1391920"/>
+                          </a:xfrm>
+                          <a:prstGeom prst="rect">
+                            <a:avLst/>
+                          </a:prstGeom>
+                          <a:noFill/>
+                          <a:ln>
+                            <a:noFill/>
+                          </a:ln>
+                        </pic:spPr>
+                      </pic:pic>
+                    </a:graphicData>
+                  </a:graphic>
+                </wp:anchor>
+              </w:drawing>
+            </w:r>
           </w:p>
         </w:tc>
         <w:tc>
@@ -3323,6 +3825,89 @@
             <w:pPr>
               <w:spacing w:after="200"/>
             </w:pPr>
+            <w:r>
+              <w:rPr>
+                <w:noProof/>
+                <w:lang w:eastAsia="es-ES"/>
+              </w:rPr>
+              <w:drawing>
+                <wp:anchor distT="0" distB="0" distL="114300" distR="114300" simplePos="0" relativeHeight="251670528" behindDoc="1" locked="0" layoutInCell="1" allowOverlap="1" wp14:anchorId="1AF78DFD" wp14:editId="260EE35A">
+                  <wp:simplePos x="0" y="0"/>
+                  <wp:positionH relativeFrom="column">
+                    <wp:posOffset>212014</wp:posOffset>
+                  </wp:positionH>
+                  <wp:positionV relativeFrom="page">
+                    <wp:posOffset>191182</wp:posOffset>
+                  </wp:positionV>
+                  <wp:extent cx="1475740" cy="1391920"/>
+                  <wp:effectExtent l="0" t="0" r="0" b="0"/>
+                  <wp:wrapTight wrapText="bothSides">
+                    <wp:wrapPolygon edited="0">
+                      <wp:start x="279" y="0"/>
+                      <wp:lineTo x="0" y="296"/>
+                      <wp:lineTo x="0" y="20693"/>
+                      <wp:lineTo x="279" y="21285"/>
+                      <wp:lineTo x="20912" y="21285"/>
+                      <wp:lineTo x="21191" y="20693"/>
+                      <wp:lineTo x="21191" y="296"/>
+                      <wp:lineTo x="20912" y="0"/>
+                      <wp:lineTo x="279" y="0"/>
+                    </wp:wrapPolygon>
+                  </wp:wrapTight>
+                  <wp:docPr id="9" name="Imagen 9" descr="F:\Documentos\Ingenieria del Software\Desktop github\logrolling\Imágenes\Logo\Logrolling (logo).png"/>
+                  <wp:cNvGraphicFramePr>
+                    <a:graphicFrameLocks xmlns:a="http://schemas.openxmlformats.org/drawingml/2006/main" noChangeAspect="1"/>
+                  </wp:cNvGraphicFramePr>
+                  <a:graphic xmlns:a="http://schemas.openxmlformats.org/drawingml/2006/main">
+                    <a:graphicData uri="http://schemas.openxmlformats.org/drawingml/2006/picture">
+                      <pic:pic xmlns:pic="http://schemas.openxmlformats.org/drawingml/2006/picture">
+                        <pic:nvPicPr>
+                          <pic:cNvPr id="0" name="Picture 1" descr="F:\Documentos\Ingenieria del Software\Desktop github\logrolling\Imágenes\Logo\Logrolling (logo).png"/>
+                          <pic:cNvPicPr>
+                            <a:picLocks noChangeAspect="1" noChangeArrowheads="1"/>
+                          </pic:cNvPicPr>
+                        </pic:nvPicPr>
+                        <pic:blipFill>
+                          <a:blip r:embed="rId6" cstate="print">
+                            <a:extLst>
+                              <a:ext uri="{BEBA8EAE-BF5A-486C-A8C5-ECC9F3942E4B}">
+                                <a14:imgProps xmlns:a14="http://schemas.microsoft.com/office/drawing/2010/main">
+                                  <a14:imgLayer r:embed="rId7">
+                                    <a14:imgEffect>
+                                      <a14:colorTemperature colorTemp="11200"/>
+                                    </a14:imgEffect>
+                                  </a14:imgLayer>
+                                </a14:imgProps>
+                              </a:ext>
+                              <a:ext uri="{28A0092B-C50C-407E-A947-70E740481C1C}">
+                                <a14:useLocalDpi xmlns:a14="http://schemas.microsoft.com/office/drawing/2010/main" val="0"/>
+                              </a:ext>
+                            </a:extLst>
+                          </a:blip>
+                          <a:srcRect/>
+                          <a:stretch>
+                            <a:fillRect/>
+                          </a:stretch>
+                        </pic:blipFill>
+                        <pic:spPr bwMode="auto">
+                          <a:xfrm>
+                            <a:off x="0" y="0"/>
+                            <a:ext cx="1475740" cy="1391920"/>
+                          </a:xfrm>
+                          <a:prstGeom prst="rect">
+                            <a:avLst/>
+                          </a:prstGeom>
+                          <a:noFill/>
+                          <a:ln>
+                            <a:noFill/>
+                          </a:ln>
+                        </pic:spPr>
+                      </pic:pic>
+                    </a:graphicData>
+                  </a:graphic>
+                </wp:anchor>
+              </w:drawing>
+            </w:r>
           </w:p>
         </w:tc>
         <w:tc>
@@ -3355,6 +3940,7 @@
           <w:p>
             <w:pPr>
               <w:spacing w:after="200"/>
+              <w:jc w:val="center"/>
               <w:cnfStyle w:val="100000000000" w:firstRow="1" w:lastRow="0" w:firstColumn="0" w:lastColumn="0" w:oddVBand="0" w:evenVBand="0" w:oddHBand="0" w:evenHBand="0" w:firstRowFirstColumn="0" w:firstRowLastColumn="0" w:lastRowFirstColumn="0" w:lastRowLastColumn="0"/>
             </w:pPr>
             <w:r>
@@ -3801,6 +4387,8 @@
           <w:tab w:val="left" w:pos="2543"/>
         </w:tabs>
       </w:pPr>
+      <w:bookmarkStart w:id="0" w:name="_GoBack"/>
+      <w:bookmarkEnd w:id="0"/>
     </w:p>
     <w:p>
       <w:pPr>
@@ -3922,6 +4510,89 @@
             <w:pPr>
               <w:spacing w:after="200"/>
             </w:pPr>
+            <w:r>
+              <w:rPr>
+                <w:noProof/>
+                <w:lang w:eastAsia="es-ES"/>
+              </w:rPr>
+              <w:drawing>
+                <wp:anchor distT="0" distB="0" distL="114300" distR="114300" simplePos="0" relativeHeight="251672576" behindDoc="1" locked="0" layoutInCell="1" allowOverlap="1" wp14:anchorId="1AF78DFD" wp14:editId="260EE35A">
+                  <wp:simplePos x="0" y="0"/>
+                  <wp:positionH relativeFrom="column">
+                    <wp:posOffset>198366</wp:posOffset>
+                  </wp:positionH>
+                  <wp:positionV relativeFrom="page">
+                    <wp:posOffset>191183</wp:posOffset>
+                  </wp:positionV>
+                  <wp:extent cx="1475740" cy="1391920"/>
+                  <wp:effectExtent l="0" t="0" r="0" b="0"/>
+                  <wp:wrapTight wrapText="bothSides">
+                    <wp:wrapPolygon edited="0">
+                      <wp:start x="279" y="0"/>
+                      <wp:lineTo x="0" y="296"/>
+                      <wp:lineTo x="0" y="20693"/>
+                      <wp:lineTo x="279" y="21285"/>
+                      <wp:lineTo x="20912" y="21285"/>
+                      <wp:lineTo x="21191" y="20693"/>
+                      <wp:lineTo x="21191" y="296"/>
+                      <wp:lineTo x="20912" y="0"/>
+                      <wp:lineTo x="279" y="0"/>
+                    </wp:wrapPolygon>
+                  </wp:wrapTight>
+                  <wp:docPr id="10" name="Imagen 10" descr="F:\Documentos\Ingenieria del Software\Desktop github\logrolling\Imágenes\Logo\Logrolling (logo).png"/>
+                  <wp:cNvGraphicFramePr>
+                    <a:graphicFrameLocks xmlns:a="http://schemas.openxmlformats.org/drawingml/2006/main" noChangeAspect="1"/>
+                  </wp:cNvGraphicFramePr>
+                  <a:graphic xmlns:a="http://schemas.openxmlformats.org/drawingml/2006/main">
+                    <a:graphicData uri="http://schemas.openxmlformats.org/drawingml/2006/picture">
+                      <pic:pic xmlns:pic="http://schemas.openxmlformats.org/drawingml/2006/picture">
+                        <pic:nvPicPr>
+                          <pic:cNvPr id="0" name="Picture 1" descr="F:\Documentos\Ingenieria del Software\Desktop github\logrolling\Imágenes\Logo\Logrolling (logo).png"/>
+                          <pic:cNvPicPr>
+                            <a:picLocks noChangeAspect="1" noChangeArrowheads="1"/>
+                          </pic:cNvPicPr>
+                        </pic:nvPicPr>
+                        <pic:blipFill>
+                          <a:blip r:embed="rId6" cstate="print">
+                            <a:extLst>
+                              <a:ext uri="{BEBA8EAE-BF5A-486C-A8C5-ECC9F3942E4B}">
+                                <a14:imgProps xmlns:a14="http://schemas.microsoft.com/office/drawing/2010/main">
+                                  <a14:imgLayer r:embed="rId7">
+                                    <a14:imgEffect>
+                                      <a14:colorTemperature colorTemp="11200"/>
+                                    </a14:imgEffect>
+                                  </a14:imgLayer>
+                                </a14:imgProps>
+                              </a:ext>
+                              <a:ext uri="{28A0092B-C50C-407E-A947-70E740481C1C}">
+                                <a14:useLocalDpi xmlns:a14="http://schemas.microsoft.com/office/drawing/2010/main" val="0"/>
+                              </a:ext>
+                            </a:extLst>
+                          </a:blip>
+                          <a:srcRect/>
+                          <a:stretch>
+                            <a:fillRect/>
+                          </a:stretch>
+                        </pic:blipFill>
+                        <pic:spPr bwMode="auto">
+                          <a:xfrm>
+                            <a:off x="0" y="0"/>
+                            <a:ext cx="1475740" cy="1391920"/>
+                          </a:xfrm>
+                          <a:prstGeom prst="rect">
+                            <a:avLst/>
+                          </a:prstGeom>
+                          <a:noFill/>
+                          <a:ln>
+                            <a:noFill/>
+                          </a:ln>
+                        </pic:spPr>
+                      </pic:pic>
+                    </a:graphicData>
+                  </a:graphic>
+                </wp:anchor>
+              </w:drawing>
+            </w:r>
           </w:p>
         </w:tc>
         <w:tc>
@@ -4283,15 +4954,14 @@
       </w:pPr>
     </w:p>
     <w:sectPr>
-      <w:headerReference w:type="default" r:id="rId6"/>
-      <w:footerReference w:type="default" r:id="rId7"/>
-      <w:headerReference w:type="first" r:id="rId8"/>
-      <w:footerReference w:type="first" r:id="rId9"/>
+      <w:headerReference w:type="default" r:id="rId8"/>
+      <w:footerReference w:type="default" r:id="rId9"/>
+      <w:headerReference w:type="first" r:id="rId10"/>
+      <w:footerReference w:type="first" r:id="rId11"/>
       <w:pgSz w:w="12240" w:h="15840"/>
       <w:pgMar w:top="720" w:right="1152" w:bottom="720" w:left="1152" w:header="0" w:footer="0" w:gutter="0"/>
       <w:pgNumType w:start="1"/>
       <w:cols w:space="720"/>
-      <w:titlePg/>
       <w:docGrid w:linePitch="381"/>
     </w:sectPr>
   </w:body>
@@ -4358,7 +5028,7 @@
             <w:pStyle w:val="Piedepgina"/>
           </w:pPr>
           <w:r>
-            <w:t>www.companywebsite.com</w:t>
+            <w:t>LOGROLLING</w:t>
           </w:r>
         </w:p>
       </w:tc>
@@ -4551,7 +5221,7 @@
                                     <w:b/>
                                     <w:noProof/>
                                   </w:rPr>
-                                  <w:t>8</w:t>
+                                  <w:t>4</w:t>
                                 </w:r>
                                 <w:r>
                                   <w:rPr>
@@ -4609,7 +5279,7 @@
                               <w:b/>
                               <w:noProof/>
                             </w:rPr>
-                            <w:t>8</w:t>
+                            <w:t>4</w:t>
                           </w:r>
                           <w:r>
                             <w:rPr>
@@ -5801,7 +6471,9 @@
     <w:rsid w:val="00362B06"/>
     <w:rsid w:val="00374A2B"/>
     <w:rsid w:val="00510D9E"/>
+    <w:rsid w:val="00AD7C13"/>
     <w:rsid w:val="00C66788"/>
+    <w:rsid w:val="00D845E4"/>
     <w:rsid w:val="00E35221"/>
     <w:rsid w:val="00FF79BD"/>
   </w:rsids>

</xml_diff>